<commit_message>
update of the paper
</commit_message>
<xml_diff>
--- a/DHPaper.docx
+++ b/DHPaper.docx
@@ -26,20 +26,16 @@
       <w:pPr>
         <w:pStyle w:val="Titel"/>
         <w:rPr>
+          <w:color w:val="436063" w:themeColor="text2" w:themeTint="BF"/>
           <w:lang w:val="en-US"/>
         </w:rPr>
       </w:pPr>
       <w:r>
         <w:rPr>
-          <w:lang w:val="en-US"/>
-        </w:rPr>
-        <w:t>Gamification in the D</w:t>
-      </w:r>
-      <w:r>
-        <w:rPr>
-          <w:lang w:val="en-US"/>
-        </w:rPr>
-        <w:t>igital Humanities</w:t>
+          <w:color w:val="436063" w:themeColor="text2" w:themeTint="BF"/>
+          <w:lang w:val="en-US"/>
+        </w:rPr>
+        <w:t>Gamification in the Digital Humanities</w:t>
       </w:r>
     </w:p>
     <w:p>
@@ -90,7 +86,7 @@
                     <pic:cNvPicPr/>
                   </pic:nvPicPr>
                   <pic:blipFill>
-                    <a:blip r:embed="rId7" cstate="print">
+                    <a:blip r:embed="rId8" cstate="print">
                       <a:extLst>
                         <a:ext uri="{28A0092B-C50C-407E-A947-70E740481C1C}">
                           <a14:useLocalDpi xmlns:a14="http://schemas.microsoft.com/office/drawing/2010/main" val="0"/>
@@ -176,23 +172,509 @@
       </w:tr>
     </w:tbl>
     <w:p/>
+    <w:p>
+      <w:pPr>
+        <w:pStyle w:val="Titel"/>
+      </w:pPr>
+      <w:r>
+        <w:lastRenderedPageBreak/>
+        <w:t xml:space="preserve">Contents </w:t>
+      </w:r>
+    </w:p>
     <w:p/>
     <w:p>
       <w:pPr>
-        <w:pStyle w:val="berschrift1"/>
-      </w:pPr>
+        <w:pStyle w:val="Verzeichnis1"/>
+        <w:tabs>
+          <w:tab w:val="right" w:leader="dot" w:pos="9219"/>
+        </w:tabs>
+        <w:rPr>
+          <w:rFonts w:eastAsiaTheme="minorEastAsia" w:cstheme="minorBidi"/>
+          <w:b w:val="0"/>
+          <w:bCs w:val="0"/>
+          <w:caps w:val="0"/>
+          <w:noProof/>
+          <w:color w:val="auto"/>
+          <w:sz w:val="24"/>
+          <w:szCs w:val="24"/>
+          <w:lang w:eastAsia="de-DE" w:bidi="ar-SA"/>
+        </w:rPr>
+      </w:pPr>
+      <w:r>
+        <w:fldChar w:fldCharType="begin"/>
+      </w:r>
+      <w:r>
+        <w:instrText xml:space="preserve"> TOC \o "1-3" \h \z \u </w:instrText>
+      </w:r>
+      <w:r>
+        <w:fldChar w:fldCharType="separate"/>
+      </w:r>
+      <w:hyperlink w:anchor="_Toc536791039" w:history="1">
+        <w:r>
+          <w:rPr>
+            <w:rStyle w:val="Hyperlink"/>
+            <w:noProof/>
+          </w:rPr>
+          <w:t>Introduktion</w:t>
+        </w:r>
+        <w:r>
+          <w:rPr>
+            <w:noProof/>
+            <w:webHidden/>
+          </w:rPr>
+          <w:tab/>
+        </w:r>
+        <w:r>
+          <w:rPr>
+            <w:noProof/>
+            <w:webHidden/>
+          </w:rPr>
+          <w:fldChar w:fldCharType="begin"/>
+        </w:r>
+        <w:r>
+          <w:rPr>
+            <w:noProof/>
+            <w:webHidden/>
+          </w:rPr>
+          <w:instrText xml:space="preserve"> PAGEREF _Toc536791039 \h </w:instrText>
+        </w:r>
+        <w:r>
+          <w:rPr>
+            <w:noProof/>
+            <w:webHidden/>
+          </w:rPr>
+        </w:r>
+        <w:r>
+          <w:rPr>
+            <w:noProof/>
+            <w:webHidden/>
+          </w:rPr>
+          <w:fldChar w:fldCharType="separate"/>
+        </w:r>
+        <w:r>
+          <w:rPr>
+            <w:noProof/>
+            <w:webHidden/>
+          </w:rPr>
+          <w:t>3</w:t>
+        </w:r>
+        <w:r>
+          <w:rPr>
+            <w:noProof/>
+            <w:webHidden/>
+          </w:rPr>
+          <w:fldChar w:fldCharType="end"/>
+        </w:r>
+      </w:hyperlink>
     </w:p>
     <w:p>
       <w:pPr>
-        <w:pStyle w:val="berschrift1"/>
-      </w:pPr>
+        <w:pStyle w:val="Verzeichnis2"/>
+        <w:tabs>
+          <w:tab w:val="right" w:leader="dot" w:pos="9219"/>
+        </w:tabs>
+        <w:rPr>
+          <w:rFonts w:eastAsiaTheme="minorEastAsia" w:cstheme="minorBidi"/>
+          <w:smallCaps w:val="0"/>
+          <w:noProof/>
+          <w:color w:val="auto"/>
+          <w:sz w:val="24"/>
+          <w:szCs w:val="24"/>
+          <w:lang w:eastAsia="de-DE" w:bidi="ar-SA"/>
+        </w:rPr>
+      </w:pPr>
+      <w:hyperlink w:anchor="_Toc536791040" w:history="1">
+        <w:r>
+          <w:rPr>
+            <w:rStyle w:val="Hyperlink"/>
+            <w:noProof/>
+            <w:lang w:val="en-US"/>
+          </w:rPr>
+          <w:t>Who we are</w:t>
+        </w:r>
+        <w:r>
+          <w:rPr>
+            <w:noProof/>
+            <w:webHidden/>
+          </w:rPr>
+          <w:tab/>
+        </w:r>
+        <w:r>
+          <w:rPr>
+            <w:noProof/>
+            <w:webHidden/>
+          </w:rPr>
+          <w:fldChar w:fldCharType="begin"/>
+        </w:r>
+        <w:r>
+          <w:rPr>
+            <w:noProof/>
+            <w:webHidden/>
+          </w:rPr>
+          <w:instrText xml:space="preserve"> PAGEREF _Toc536791040 \h </w:instrText>
+        </w:r>
+        <w:r>
+          <w:rPr>
+            <w:noProof/>
+            <w:webHidden/>
+          </w:rPr>
+        </w:r>
+        <w:r>
+          <w:rPr>
+            <w:noProof/>
+            <w:webHidden/>
+          </w:rPr>
+          <w:fldChar w:fldCharType="separate"/>
+        </w:r>
+        <w:r>
+          <w:rPr>
+            <w:noProof/>
+            <w:webHidden/>
+          </w:rPr>
+          <w:t>3</w:t>
+        </w:r>
+        <w:r>
+          <w:rPr>
+            <w:noProof/>
+            <w:webHidden/>
+          </w:rPr>
+          <w:fldChar w:fldCharType="end"/>
+        </w:r>
+      </w:hyperlink>
     </w:p>
     <w:p>
       <w:pPr>
+        <w:pStyle w:val="Verzeichnis1"/>
+        <w:tabs>
+          <w:tab w:val="right" w:leader="dot" w:pos="9219"/>
+        </w:tabs>
+        <w:rPr>
+          <w:rFonts w:eastAsiaTheme="minorEastAsia" w:cstheme="minorBidi"/>
+          <w:b w:val="0"/>
+          <w:bCs w:val="0"/>
+          <w:caps w:val="0"/>
+          <w:noProof/>
+          <w:color w:val="auto"/>
+          <w:sz w:val="24"/>
+          <w:szCs w:val="24"/>
+          <w:lang w:eastAsia="de-DE" w:bidi="ar-SA"/>
+        </w:rPr>
+      </w:pPr>
+      <w:hyperlink w:anchor="_Toc536791041" w:history="1">
+        <w:r>
+          <w:rPr>
+            <w:rStyle w:val="Hyperlink"/>
+            <w:noProof/>
+            <w:lang w:val="en-US"/>
+          </w:rPr>
+          <w:t>What</w:t>
+        </w:r>
+        <w:r>
+          <w:rPr>
+            <w:rStyle w:val="Hyperlink"/>
+            <w:noProof/>
+          </w:rPr>
+          <w:t xml:space="preserve"> </w:t>
+        </w:r>
+        <w:r>
+          <w:rPr>
+            <w:rStyle w:val="Hyperlink"/>
+            <w:noProof/>
+            <w:lang w:val="en-US"/>
+          </w:rPr>
+          <w:t>is</w:t>
+        </w:r>
+        <w:r>
+          <w:rPr>
+            <w:rStyle w:val="Hyperlink"/>
+            <w:noProof/>
+          </w:rPr>
+          <w:t xml:space="preserve"> </w:t>
+        </w:r>
+        <w:r>
+          <w:rPr>
+            <w:rStyle w:val="Hyperlink"/>
+            <w:noProof/>
+            <w:lang w:val="en-US"/>
+          </w:rPr>
+          <w:t>Gamification?</w:t>
+        </w:r>
+        <w:r>
+          <w:rPr>
+            <w:noProof/>
+            <w:webHidden/>
+          </w:rPr>
+          <w:tab/>
+        </w:r>
+        <w:r>
+          <w:rPr>
+            <w:noProof/>
+            <w:webHidden/>
+          </w:rPr>
+          <w:fldChar w:fldCharType="begin"/>
+        </w:r>
+        <w:r>
+          <w:rPr>
+            <w:noProof/>
+            <w:webHidden/>
+          </w:rPr>
+          <w:instrText xml:space="preserve"> PAGEREF _Toc536791041 \h </w:instrText>
+        </w:r>
+        <w:r>
+          <w:rPr>
+            <w:noProof/>
+            <w:webHidden/>
+          </w:rPr>
+        </w:r>
+        <w:r>
+          <w:rPr>
+            <w:noProof/>
+            <w:webHidden/>
+          </w:rPr>
+          <w:fldChar w:fldCharType="separate"/>
+        </w:r>
+        <w:r>
+          <w:rPr>
+            <w:noProof/>
+            <w:webHidden/>
+          </w:rPr>
+          <w:t>3</w:t>
+        </w:r>
+        <w:r>
+          <w:rPr>
+            <w:noProof/>
+            <w:webHidden/>
+          </w:rPr>
+          <w:fldChar w:fldCharType="end"/>
+        </w:r>
+      </w:hyperlink>
+    </w:p>
+    <w:p>
+      <w:pPr>
+        <w:pStyle w:val="Verzeichnis1"/>
+        <w:tabs>
+          <w:tab w:val="right" w:leader="dot" w:pos="9219"/>
+        </w:tabs>
+        <w:rPr>
+          <w:rFonts w:eastAsiaTheme="minorEastAsia" w:cstheme="minorBidi"/>
+          <w:b w:val="0"/>
+          <w:bCs w:val="0"/>
+          <w:caps w:val="0"/>
+          <w:noProof/>
+          <w:color w:val="auto"/>
+          <w:sz w:val="24"/>
+          <w:szCs w:val="24"/>
+          <w:lang w:eastAsia="de-DE" w:bidi="ar-SA"/>
+        </w:rPr>
+      </w:pPr>
+      <w:hyperlink w:anchor="_Toc536791042" w:history="1">
+        <w:r>
+          <w:rPr>
+            <w:rStyle w:val="Hyperlink"/>
+            <w:noProof/>
+            <w:lang w:val="en-US"/>
+          </w:rPr>
+          <w:t>Why we need Gamification in the DH</w:t>
+        </w:r>
+        <w:r>
+          <w:rPr>
+            <w:noProof/>
+            <w:webHidden/>
+          </w:rPr>
+          <w:tab/>
+        </w:r>
+        <w:r>
+          <w:rPr>
+            <w:noProof/>
+            <w:webHidden/>
+          </w:rPr>
+          <w:fldChar w:fldCharType="begin"/>
+        </w:r>
+        <w:r>
+          <w:rPr>
+            <w:noProof/>
+            <w:webHidden/>
+          </w:rPr>
+          <w:instrText xml:space="preserve"> PAGEREF _Toc536791042 \h </w:instrText>
+        </w:r>
+        <w:r>
+          <w:rPr>
+            <w:noProof/>
+            <w:webHidden/>
+          </w:rPr>
+        </w:r>
+        <w:r>
+          <w:rPr>
+            <w:noProof/>
+            <w:webHidden/>
+          </w:rPr>
+          <w:fldChar w:fldCharType="separate"/>
+        </w:r>
+        <w:r>
+          <w:rPr>
+            <w:noProof/>
+            <w:webHidden/>
+          </w:rPr>
+          <w:t>3</w:t>
+        </w:r>
+        <w:r>
+          <w:rPr>
+            <w:noProof/>
+            <w:webHidden/>
+          </w:rPr>
+          <w:fldChar w:fldCharType="end"/>
+        </w:r>
+      </w:hyperlink>
+    </w:p>
+    <w:p>
+      <w:pPr>
+        <w:pStyle w:val="Verzeichnis1"/>
+        <w:tabs>
+          <w:tab w:val="right" w:leader="dot" w:pos="9219"/>
+        </w:tabs>
+        <w:rPr>
+          <w:rFonts w:eastAsiaTheme="minorEastAsia" w:cstheme="minorBidi"/>
+          <w:b w:val="0"/>
+          <w:bCs w:val="0"/>
+          <w:caps w:val="0"/>
+          <w:noProof/>
+          <w:color w:val="auto"/>
+          <w:sz w:val="24"/>
+          <w:szCs w:val="24"/>
+          <w:lang w:eastAsia="de-DE" w:bidi="ar-SA"/>
+        </w:rPr>
+      </w:pPr>
+      <w:hyperlink w:anchor="_Toc536791043" w:history="1">
+        <w:r>
+          <w:rPr>
+            <w:rStyle w:val="Hyperlink"/>
+            <w:noProof/>
+            <w:lang w:val="en-US"/>
+          </w:rPr>
+          <w:t>Developing a Gamification tool</w:t>
+        </w:r>
+        <w:r>
+          <w:rPr>
+            <w:noProof/>
+            <w:webHidden/>
+          </w:rPr>
+          <w:tab/>
+        </w:r>
+        <w:r>
+          <w:rPr>
+            <w:noProof/>
+            <w:webHidden/>
+          </w:rPr>
+          <w:fldChar w:fldCharType="begin"/>
+        </w:r>
+        <w:r>
+          <w:rPr>
+            <w:noProof/>
+            <w:webHidden/>
+          </w:rPr>
+          <w:instrText xml:space="preserve"> PAGEREF _Toc536791043 \h </w:instrText>
+        </w:r>
+        <w:r>
+          <w:rPr>
+            <w:noProof/>
+            <w:webHidden/>
+          </w:rPr>
+        </w:r>
+        <w:r>
+          <w:rPr>
+            <w:noProof/>
+            <w:webHidden/>
+          </w:rPr>
+          <w:fldChar w:fldCharType="separate"/>
+        </w:r>
+        <w:r>
+          <w:rPr>
+            <w:noProof/>
+            <w:webHidden/>
+          </w:rPr>
+          <w:t>3</w:t>
+        </w:r>
+        <w:r>
+          <w:rPr>
+            <w:noProof/>
+            <w:webHidden/>
+          </w:rPr>
+          <w:fldChar w:fldCharType="end"/>
+        </w:r>
+      </w:hyperlink>
+    </w:p>
+    <w:p>
+      <w:r>
+        <w:fldChar w:fldCharType="end"/>
+      </w:r>
+    </w:p>
+    <w:p/>
+    <w:p>
+      <w:pPr>
         <w:pStyle w:val="berschrift1"/>
       </w:pPr>
+    </w:p>
+    <w:p/>
+    <w:p/>
+    <w:p/>
+    <w:p/>
+    <w:p/>
+    <w:p/>
+    <w:p/>
+    <w:p/>
+    <w:p/>
+    <w:p/>
+    <w:p/>
+    <w:p>
+      <w:pPr>
+        <w:pStyle w:val="berschrift1"/>
+      </w:pPr>
+    </w:p>
+    <w:p>
+      <w:pPr>
+        <w:pStyle w:val="berschrift1"/>
+      </w:pPr>
+      <w:bookmarkStart w:id="0" w:name="_Toc536790810"/>
+      <w:bookmarkStart w:id="1" w:name="_Toc536791039"/>
       <w:r>
-        <w:t xml:space="preserve">Introduktion </w:t>
+        <w:t>Introduktion</w:t>
+      </w:r>
+      <w:bookmarkEnd w:id="0"/>
+      <w:bookmarkEnd w:id="1"/>
+      <w:r>
+        <w:t xml:space="preserve"> </w:t>
+      </w:r>
+    </w:p>
+    <w:p>
+      <w:pPr>
+        <w:pStyle w:val="berschrift2"/>
+        <w:rPr>
+          <w:lang w:val="en-US"/>
+        </w:rPr>
+      </w:pPr>
+      <w:bookmarkStart w:id="2" w:name="_Toc536790811"/>
+      <w:bookmarkStart w:id="3" w:name="_Toc536791040"/>
+      <w:r>
+        <w:rPr>
+          <w:lang w:val="en-US"/>
+        </w:rPr>
+        <w:t xml:space="preserve">Who we </w:t>
+      </w:r>
+      <w:proofErr w:type="gramStart"/>
+      <w:r>
+        <w:rPr>
+          <w:lang w:val="en-US"/>
+        </w:rPr>
+        <w:t>are</w:t>
+      </w:r>
+      <w:bookmarkEnd w:id="2"/>
+      <w:bookmarkEnd w:id="3"/>
+      <w:proofErr w:type="gramEnd"/>
+      <w:r>
+        <w:rPr>
+          <w:lang w:val="en-US"/>
+        </w:rPr>
+        <w:t xml:space="preserve"> </w:t>
       </w:r>
     </w:p>
     <w:p>
@@ -210,21 +692,13 @@
         <w:rPr>
           <w:lang w:val="en-US"/>
         </w:rPr>
-        <w:t xml:space="preserve">Who we </w:t>
+        <w:t xml:space="preserve">Why we </w:t>
       </w:r>
-      <w:proofErr w:type="gramStart"/>
       <w:r>
         <w:rPr>
           <w:lang w:val="en-US"/>
         </w:rPr>
-        <w:t>are</w:t>
-      </w:r>
-      <w:proofErr w:type="gramEnd"/>
-      <w:r>
-        <w:rPr>
-          <w:lang w:val="en-US"/>
-        </w:rPr>
-        <w:t xml:space="preserve"> </w:t>
+        <w:t>chose this topic</w:t>
       </w:r>
     </w:p>
     <w:p>
@@ -242,30 +716,6 @@
         <w:rPr>
           <w:lang w:val="en-US"/>
         </w:rPr>
-        <w:t xml:space="preserve">Why we </w:t>
-      </w:r>
-      <w:r>
-        <w:rPr>
-          <w:lang w:val="en-US"/>
-        </w:rPr>
-        <w:t>chose this topic</w:t>
-      </w:r>
-    </w:p>
-    <w:p>
-      <w:pPr>
-        <w:pStyle w:val="Listenabsatz"/>
-        <w:numPr>
-          <w:ilvl w:val="0"/>
-          <w:numId w:val="20"/>
-        </w:numPr>
-        <w:rPr>
-          <w:lang w:val="en-US"/>
-        </w:rPr>
-      </w:pPr>
-      <w:r>
-        <w:rPr>
-          <w:lang w:val="en-US"/>
-        </w:rPr>
         <w:t xml:space="preserve">Goals/Motivation for the Project </w:t>
       </w:r>
     </w:p>
@@ -283,6 +733,8 @@
           <w:lang w:val="en-US"/>
         </w:rPr>
       </w:pPr>
+      <w:bookmarkStart w:id="4" w:name="_Toc536790812"/>
+      <w:bookmarkStart w:id="5" w:name="_Toc536791041"/>
       <w:r>
         <w:rPr>
           <w:lang w:val="en-US"/>
@@ -307,6 +759,8 @@
         </w:rPr>
         <w:t>Gamification?</w:t>
       </w:r>
+      <w:bookmarkEnd w:id="4"/>
+      <w:bookmarkEnd w:id="5"/>
     </w:p>
     <w:p>
       <w:pPr>
@@ -413,12 +867,16 @@
           <w:lang w:val="en-US"/>
         </w:rPr>
       </w:pPr>
+      <w:bookmarkStart w:id="6" w:name="_Toc536790813"/>
+      <w:bookmarkStart w:id="7" w:name="_Toc536791042"/>
       <w:r>
         <w:rPr>
           <w:lang w:val="en-US"/>
         </w:rPr>
         <w:t>Why we need Gamification in the DH</w:t>
       </w:r>
+      <w:bookmarkEnd w:id="6"/>
+      <w:bookmarkEnd w:id="7"/>
     </w:p>
     <w:p>
       <w:pPr>
@@ -509,10 +967,11 @@
         </w:rPr>
         <w:t xml:space="preserve">What we hope for in the Future </w:t>
       </w:r>
+      <w:bookmarkStart w:id="8" w:name="_Toc536790814"/>
+      <w:bookmarkStart w:id="9" w:name="_Toc536791043"/>
     </w:p>
     <w:p>
       <w:pPr>
-        <w:pStyle w:val="berschrift1"/>
         <w:rPr>
           <w:lang w:val="en-US"/>
         </w:rPr>
@@ -520,7 +979,6 @@
     </w:p>
     <w:p>
       <w:pPr>
-        <w:pStyle w:val="berschrift1"/>
         <w:rPr>
           <w:lang w:val="en-US"/>
         </w:rPr>
@@ -528,7 +986,6 @@
     </w:p>
     <w:p>
       <w:pPr>
-        <w:pStyle w:val="berschrift1"/>
         <w:rPr>
           <w:lang w:val="en-US"/>
         </w:rPr>
@@ -536,7 +993,6 @@
     </w:p>
     <w:p>
       <w:pPr>
-        <w:pStyle w:val="berschrift1"/>
         <w:rPr>
           <w:lang w:val="en-US"/>
         </w:rPr>
@@ -544,7 +1000,6 @@
     </w:p>
     <w:p>
       <w:pPr>
-        <w:pStyle w:val="berschrift1"/>
         <w:rPr>
           <w:lang w:val="en-US"/>
         </w:rPr>
@@ -552,7 +1007,6 @@
     </w:p>
     <w:p>
       <w:pPr>
-        <w:pStyle w:val="berschrift1"/>
         <w:rPr>
           <w:lang w:val="en-US"/>
         </w:rPr>
@@ -569,7 +1023,24 @@
         <w:rPr>
           <w:lang w:val="en-US"/>
         </w:rPr>
-        <w:t xml:space="preserve">Developing a Gamification tool </w:t>
+        <w:lastRenderedPageBreak/>
+        <w:t>Developing a Ga</w:t>
+      </w:r>
+      <w:bookmarkStart w:id="10" w:name="_GoBack"/>
+      <w:bookmarkEnd w:id="10"/>
+      <w:r>
+        <w:rPr>
+          <w:lang w:val="en-US"/>
+        </w:rPr>
+        <w:t>mification tool</w:t>
+      </w:r>
+      <w:bookmarkEnd w:id="8"/>
+      <w:bookmarkEnd w:id="9"/>
+      <w:r>
+        <w:rPr>
+          <w:lang w:val="en-US"/>
+        </w:rPr>
+        <w:t xml:space="preserve"> </w:t>
       </w:r>
     </w:p>
     <w:p>
@@ -676,8 +1147,6 @@
           <w:lang w:val="en-US"/>
         </w:rPr>
       </w:pPr>
-      <w:bookmarkStart w:id="0" w:name="_GoBack"/>
-      <w:bookmarkEnd w:id="0"/>
     </w:p>
     <w:p>
       <w:pPr>
@@ -695,7 +1164,8 @@
       </w:pPr>
     </w:p>
     <w:sectPr>
-      <w:footerReference w:type="default" r:id="rId8"/>
+      <w:headerReference w:type="default" r:id="rId9"/>
+      <w:footerReference w:type="default" r:id="rId10"/>
       <w:pgSz w:w="11907" w:h="16839" w:code="9"/>
       <w:pgMar w:top="1267" w:right="1339" w:bottom="1339" w:left="1339" w:header="720" w:footer="720" w:gutter="0"/>
       <w:cols w:space="720"/>
@@ -737,48 +1207,65 @@
 
 <file path=word/footer1.xml><?xml version="1.0" encoding="utf-8"?>
 <w:ftr xmlns:wpc="http://schemas.microsoft.com/office/word/2010/wordprocessingCanvas" xmlns:cx="http://schemas.microsoft.com/office/drawing/2014/chartex" xmlns:cx1="http://schemas.microsoft.com/office/drawing/2015/9/8/chartex" xmlns:cx2="http://schemas.microsoft.com/office/drawing/2015/10/21/chartex" xmlns:cx3="http://schemas.microsoft.com/office/drawing/2016/5/9/chartex" xmlns:cx4="http://schemas.microsoft.com/office/drawing/2016/5/10/chartex" xmlns:cx5="http://schemas.microsoft.com/office/drawing/2016/5/11/chartex" xmlns:cx6="http://schemas.microsoft.com/office/drawing/2016/5/12/chartex" xmlns:cx7="http://schemas.microsoft.com/office/drawing/2016/5/13/chartex" xmlns:cx8="http://schemas.microsoft.com/office/drawing/2016/5/14/chartex" xmlns:mc="http://schemas.openxmlformats.org/markup-compatibility/2006" xmlns:aink="http://schemas.microsoft.com/office/drawing/2016/ink" xmlns:am3d="http://schemas.microsoft.com/office/drawing/2017/model3d" xmlns:o="urn:schemas-microsoft-com:office:office" xmlns:r="http://schemas.openxmlformats.org/officeDocument/2006/relationships" xmlns:m="http://schemas.openxmlformats.org/officeDocument/2006/math" xmlns:v="urn:schemas-microsoft-com:vml" xmlns:wp14="http://schemas.microsoft.com/office/word/2010/wordprocessingDrawing" xmlns:wp="http://schemas.openxmlformats.org/drawingml/2006/wordprocessingDrawing" xmlns:w10="urn:schemas-microsoft-com:office:word" xmlns:w="http://schemas.openxmlformats.org/wordprocessingml/2006/main" xmlns:w14="http://schemas.microsoft.com/office/word/2010/wordml" xmlns:w15="http://schemas.microsoft.com/office/word/2012/wordml" xmlns:w16cid="http://schemas.microsoft.com/office/word/2016/wordml/cid" xmlns:w16se="http://schemas.microsoft.com/office/word/2015/wordml/symex" xmlns:wpg="http://schemas.microsoft.com/office/word/2010/wordprocessingGroup" xmlns:wpi="http://schemas.microsoft.com/office/word/2010/wordprocessingInk" xmlns:wne="http://schemas.microsoft.com/office/word/2006/wordml" xmlns:wps="http://schemas.microsoft.com/office/word/2010/wordprocessingShape" mc:Ignorable="w14 w15 w16se w16cid wp14">
-  <w:sdt>
-    <w:sdtPr>
-      <w:id w:val="-595635894"/>
-      <w:docPartObj>
-        <w:docPartGallery w:val="Page Numbers (Bottom of Page)"/>
-        <w:docPartUnique/>
-      </w:docPartObj>
-    </w:sdtPr>
-    <w:sdtEndPr>
-      <w:rPr>
-        <w:noProof/>
-      </w:rPr>
-    </w:sdtEndPr>
-    <w:sdtContent>
-      <w:p>
-        <w:pPr>
-          <w:pStyle w:val="Fuzeile"/>
-        </w:pPr>
-        <w:r>
-          <w:fldChar w:fldCharType="begin"/>
-        </w:r>
-        <w:r>
-          <w:instrText xml:space="preserve"> PAGE   \* MERGEFORMAT </w:instrText>
-        </w:r>
-        <w:r>
-          <w:fldChar w:fldCharType="separate"/>
-        </w:r>
-        <w:r>
-          <w:rPr>
-            <w:noProof/>
-          </w:rPr>
-          <w:t>2</w:t>
-        </w:r>
-        <w:r>
-          <w:rPr>
-            <w:noProof/>
-          </w:rPr>
-          <w:fldChar w:fldCharType="end"/>
-        </w:r>
-      </w:p>
-    </w:sdtContent>
-  </w:sdt>
+  <w:p>
+    <w:pPr>
+      <w:pStyle w:val="Fuzeile"/>
+      <w:jc w:val="right"/>
+    </w:pPr>
+    <w:r>
+      <w:rPr>
+        <w:color w:val="53777A" w:themeColor="accent1"/>
+        <w:sz w:val="20"/>
+        <w:szCs w:val="20"/>
+      </w:rPr>
+      <w:t xml:space="preserve">S. </w:t>
+    </w:r>
+    <w:r>
+      <w:rPr>
+        <w:color w:val="53777A" w:themeColor="accent1"/>
+        <w:sz w:val="20"/>
+        <w:szCs w:val="20"/>
+      </w:rPr>
+      <w:fldChar w:fldCharType="begin"/>
+    </w:r>
+    <w:r>
+      <w:rPr>
+        <w:color w:val="53777A" w:themeColor="accent1"/>
+        <w:sz w:val="20"/>
+        <w:szCs w:val="20"/>
+      </w:rPr>
+      <w:instrText>PAGE \* Arabisch</w:instrText>
+    </w:r>
+    <w:r>
+      <w:rPr>
+        <w:color w:val="53777A" w:themeColor="accent1"/>
+        <w:sz w:val="20"/>
+        <w:szCs w:val="20"/>
+      </w:rPr>
+      <w:fldChar w:fldCharType="separate"/>
+    </w:r>
+    <w:r>
+      <w:rPr>
+        <w:color w:val="53777A" w:themeColor="accent1"/>
+        <w:sz w:val="20"/>
+        <w:szCs w:val="20"/>
+      </w:rPr>
+      <w:t>1</w:t>
+    </w:r>
+    <w:r>
+      <w:rPr>
+        <w:color w:val="53777A" w:themeColor="accent1"/>
+        <w:sz w:val="20"/>
+        <w:szCs w:val="20"/>
+      </w:rPr>
+      <w:fldChar w:fldCharType="end"/>
+    </w:r>
+  </w:p>
+  <w:p>
+    <w:pPr>
+      <w:pStyle w:val="Fuzeile"/>
+    </w:pPr>
+  </w:p>
 </w:ftr>
 </file>
 
@@ -809,6 +1296,55 @@
     <w:p/>
   </w:footnote>
 </w:footnotes>
+</file>
+
+<file path=word/header1.xml><?xml version="1.0" encoding="utf-8"?>
+<w:hdr xmlns:wpc="http://schemas.microsoft.com/office/word/2010/wordprocessingCanvas" xmlns:cx="http://schemas.microsoft.com/office/drawing/2014/chartex" xmlns:cx1="http://schemas.microsoft.com/office/drawing/2015/9/8/chartex" xmlns:cx2="http://schemas.microsoft.com/office/drawing/2015/10/21/chartex" xmlns:cx3="http://schemas.microsoft.com/office/drawing/2016/5/9/chartex" xmlns:cx4="http://schemas.microsoft.com/office/drawing/2016/5/10/chartex" xmlns:cx5="http://schemas.microsoft.com/office/drawing/2016/5/11/chartex" xmlns:cx6="http://schemas.microsoft.com/office/drawing/2016/5/12/chartex" xmlns:cx7="http://schemas.microsoft.com/office/drawing/2016/5/13/chartex" xmlns:cx8="http://schemas.microsoft.com/office/drawing/2016/5/14/chartex" xmlns:mc="http://schemas.openxmlformats.org/markup-compatibility/2006" xmlns:aink="http://schemas.microsoft.com/office/drawing/2016/ink" xmlns:am3d="http://schemas.microsoft.com/office/drawing/2017/model3d" xmlns:o="urn:schemas-microsoft-com:office:office" xmlns:r="http://schemas.openxmlformats.org/officeDocument/2006/relationships" xmlns:m="http://schemas.openxmlformats.org/officeDocument/2006/math" xmlns:v="urn:schemas-microsoft-com:vml" xmlns:wp14="http://schemas.microsoft.com/office/word/2010/wordprocessingDrawing" xmlns:wp="http://schemas.openxmlformats.org/drawingml/2006/wordprocessingDrawing" xmlns:w10="urn:schemas-microsoft-com:office:word" xmlns:w="http://schemas.openxmlformats.org/wordprocessingml/2006/main" xmlns:w14="http://schemas.microsoft.com/office/word/2010/wordml" xmlns:w15="http://schemas.microsoft.com/office/word/2012/wordml" xmlns:w16cid="http://schemas.microsoft.com/office/word/2016/wordml/cid" xmlns:w16se="http://schemas.microsoft.com/office/word/2015/wordml/symex" xmlns:wpg="http://schemas.microsoft.com/office/word/2010/wordprocessingGroup" xmlns:wpi="http://schemas.microsoft.com/office/word/2010/wordprocessingInk" xmlns:wne="http://schemas.microsoft.com/office/word/2006/wordml" xmlns:wps="http://schemas.microsoft.com/office/word/2010/wordprocessingShape" mc:Ignorable="w14 w15 w16se w16cid wp14">
+  <w:sdt>
+    <w:sdtPr>
+      <w:rPr>
+        <w:color w:val="53777A" w:themeColor="accent1"/>
+        <w:spacing w:val="20"/>
+        <w:sz w:val="28"/>
+      </w:rPr>
+      <w:alias w:val="Titel"/>
+      <w:tag w:val=""/>
+      <w:id w:val="-22099357"/>
+      <w:placeholder>
+        <w:docPart w:val="584ABB1539FC034CADD7C13E0B02639A"/>
+      </w:placeholder>
+      <w:dataBinding w:prefixMappings="xmlns:ns0='http://purl.org/dc/elements/1.1/' xmlns:ns1='http://schemas.openxmlformats.org/package/2006/metadata/core-properties' " w:xpath="/ns1:coreProperties[1]/ns0:title[1]" w:storeItemID="{6C3C8BC8-F283-45AE-878A-BAB7291924A1}"/>
+      <w15:appearance w15:val="hidden"/>
+      <w:text/>
+    </w:sdtPr>
+    <w:sdtContent>
+      <w:p>
+        <w:pPr>
+          <w:pStyle w:val="KeinLeerraum"/>
+          <w:spacing w:after="240" w:line="264" w:lineRule="auto"/>
+          <w:rPr>
+            <w:color w:val="53777A" w:themeColor="accent1"/>
+            <w:spacing w:val="20"/>
+            <w:sz w:val="28"/>
+          </w:rPr>
+        </w:pPr>
+        <w:r>
+          <w:rPr>
+            <w:color w:val="53777A" w:themeColor="accent1"/>
+            <w:spacing w:val="20"/>
+            <w:sz w:val="28"/>
+          </w:rPr>
+          <w:t xml:space="preserve">Gamification and the Digital Humanities </w:t>
+        </w:r>
+      </w:p>
+    </w:sdtContent>
+  </w:sdt>
+  <w:p>
+    <w:pPr>
+      <w:pStyle w:val="Kopfzeile"/>
+    </w:pPr>
+  </w:p>
+</w:hdr>
 </file>
 
 <file path=word/numbering.xml><?xml version="1.0" encoding="utf-8"?>
@@ -2424,6 +2960,7 @@
     <w:lsdException w:name="HTML Sample" w:semiHidden="1" w:unhideWhenUsed="1"/>
     <w:lsdException w:name="HTML Typewriter" w:semiHidden="1" w:unhideWhenUsed="1"/>
     <w:lsdException w:name="HTML Variable" w:semiHidden="1" w:unhideWhenUsed="1"/>
+    <w:lsdException w:name="Normal Table" w:semiHidden="1" w:unhideWhenUsed="1"/>
     <w:lsdException w:name="annotation subject" w:semiHidden="1" w:unhideWhenUsed="1"/>
     <w:lsdException w:name="No List" w:semiHidden="1" w:unhideWhenUsed="1"/>
     <w:lsdException w:name="Outline List 1" w:semiHidden="1" w:unhideWhenUsed="1"/>
@@ -2467,8 +3004,10 @@
     <w:lsdException w:name="Table Elegant" w:semiHidden="1" w:unhideWhenUsed="1"/>
     <w:lsdException w:name="Table Professional" w:semiHidden="1" w:unhideWhenUsed="1"/>
     <w:lsdException w:name="Table Subtle 1" w:semiHidden="1" w:unhideWhenUsed="1"/>
+    <w:lsdException w:name="Table Subtle 2" w:semiHidden="1" w:unhideWhenUsed="1"/>
     <w:lsdException w:name="Table Web 1" w:semiHidden="1" w:unhideWhenUsed="1"/>
     <w:lsdException w:name="Table Web 2" w:semiHidden="1" w:unhideWhenUsed="1"/>
+    <w:lsdException w:name="Table Web 3" w:semiHidden="1" w:unhideWhenUsed="1"/>
     <w:lsdException w:name="Balloon Text" w:semiHidden="1" w:unhideWhenUsed="1"/>
     <w:lsdException w:name="Table Grid" w:uiPriority="39"/>
     <w:lsdException w:name="Table Theme" w:semiHidden="1" w:unhideWhenUsed="1"/>
@@ -3299,7 +3838,6 @@
     <w:basedOn w:val="berschrift1"/>
     <w:next w:val="Standard"/>
     <w:uiPriority w:val="39"/>
-    <w:semiHidden/>
     <w:unhideWhenUsed/>
     <w:qFormat/>
     <w:pPr>
@@ -3434,7 +3972,944 @@
       <w:contextualSpacing/>
     </w:pPr>
   </w:style>
+  <w:style w:type="paragraph" w:styleId="KeinLeerraum">
+    <w:name w:val="No Spacing"/>
+    <w:uiPriority w:val="1"/>
+    <w:qFormat/>
+    <w:rsid w:val="0082322C"/>
+    <w:pPr>
+      <w:spacing w:after="0" w:line="240" w:lineRule="auto"/>
+    </w:pPr>
+    <w:rPr>
+      <w:rFonts w:eastAsiaTheme="minorEastAsia"/>
+      <w:color w:val="auto"/>
+      <w:sz w:val="22"/>
+      <w:szCs w:val="22"/>
+      <w:lang w:val="en-US" w:eastAsia="zh-CN" w:bidi="ar-SA"/>
+    </w:rPr>
+  </w:style>
+  <w:style w:type="paragraph" w:styleId="Verzeichnis1">
+    <w:name w:val="toc 1"/>
+    <w:basedOn w:val="Standard"/>
+    <w:next w:val="Standard"/>
+    <w:autoRedefine/>
+    <w:uiPriority w:val="39"/>
+    <w:unhideWhenUsed/>
+    <w:rsid w:val="0082322C"/>
+    <w:pPr>
+      <w:spacing w:before="120" w:after="120"/>
+    </w:pPr>
+    <w:rPr>
+      <w:rFonts w:cstheme="minorHAnsi"/>
+      <w:b/>
+      <w:bCs/>
+      <w:caps/>
+      <w:sz w:val="20"/>
+      <w:szCs w:val="20"/>
+    </w:rPr>
+  </w:style>
+  <w:style w:type="paragraph" w:styleId="Verzeichnis2">
+    <w:name w:val="toc 2"/>
+    <w:basedOn w:val="Standard"/>
+    <w:next w:val="Standard"/>
+    <w:autoRedefine/>
+    <w:uiPriority w:val="39"/>
+    <w:unhideWhenUsed/>
+    <w:rsid w:val="0082322C"/>
+    <w:pPr>
+      <w:spacing w:after="0"/>
+      <w:ind w:left="240"/>
+    </w:pPr>
+    <w:rPr>
+      <w:rFonts w:cstheme="minorHAnsi"/>
+      <w:smallCaps/>
+      <w:sz w:val="20"/>
+      <w:szCs w:val="20"/>
+    </w:rPr>
+  </w:style>
+  <w:style w:type="paragraph" w:styleId="Verzeichnis3">
+    <w:name w:val="toc 3"/>
+    <w:basedOn w:val="Standard"/>
+    <w:next w:val="Standard"/>
+    <w:autoRedefine/>
+    <w:uiPriority w:val="39"/>
+    <w:unhideWhenUsed/>
+    <w:rsid w:val="0082322C"/>
+    <w:pPr>
+      <w:spacing w:after="0"/>
+      <w:ind w:left="480"/>
+    </w:pPr>
+    <w:rPr>
+      <w:rFonts w:cstheme="minorHAnsi"/>
+      <w:i/>
+      <w:iCs/>
+      <w:sz w:val="20"/>
+      <w:szCs w:val="20"/>
+    </w:rPr>
+  </w:style>
+  <w:style w:type="paragraph" w:styleId="Verzeichnis4">
+    <w:name w:val="toc 4"/>
+    <w:basedOn w:val="Standard"/>
+    <w:next w:val="Standard"/>
+    <w:autoRedefine/>
+    <w:uiPriority w:val="39"/>
+    <w:unhideWhenUsed/>
+    <w:rsid w:val="0082322C"/>
+    <w:pPr>
+      <w:spacing w:after="0"/>
+      <w:ind w:left="720"/>
+    </w:pPr>
+    <w:rPr>
+      <w:rFonts w:cstheme="minorHAnsi"/>
+      <w:sz w:val="18"/>
+      <w:szCs w:val="18"/>
+    </w:rPr>
+  </w:style>
+  <w:style w:type="paragraph" w:styleId="Verzeichnis5">
+    <w:name w:val="toc 5"/>
+    <w:basedOn w:val="Standard"/>
+    <w:next w:val="Standard"/>
+    <w:autoRedefine/>
+    <w:uiPriority w:val="39"/>
+    <w:unhideWhenUsed/>
+    <w:rsid w:val="0082322C"/>
+    <w:pPr>
+      <w:spacing w:after="0"/>
+      <w:ind w:left="960"/>
+    </w:pPr>
+    <w:rPr>
+      <w:rFonts w:cstheme="minorHAnsi"/>
+      <w:sz w:val="18"/>
+      <w:szCs w:val="18"/>
+    </w:rPr>
+  </w:style>
+  <w:style w:type="paragraph" w:styleId="Verzeichnis6">
+    <w:name w:val="toc 6"/>
+    <w:basedOn w:val="Standard"/>
+    <w:next w:val="Standard"/>
+    <w:autoRedefine/>
+    <w:uiPriority w:val="39"/>
+    <w:unhideWhenUsed/>
+    <w:rsid w:val="0082322C"/>
+    <w:pPr>
+      <w:spacing w:after="0"/>
+      <w:ind w:left="1200"/>
+    </w:pPr>
+    <w:rPr>
+      <w:rFonts w:cstheme="minorHAnsi"/>
+      <w:sz w:val="18"/>
+      <w:szCs w:val="18"/>
+    </w:rPr>
+  </w:style>
+  <w:style w:type="paragraph" w:styleId="Verzeichnis7">
+    <w:name w:val="toc 7"/>
+    <w:basedOn w:val="Standard"/>
+    <w:next w:val="Standard"/>
+    <w:autoRedefine/>
+    <w:uiPriority w:val="39"/>
+    <w:unhideWhenUsed/>
+    <w:rsid w:val="0082322C"/>
+    <w:pPr>
+      <w:spacing w:after="0"/>
+      <w:ind w:left="1440"/>
+    </w:pPr>
+    <w:rPr>
+      <w:rFonts w:cstheme="minorHAnsi"/>
+      <w:sz w:val="18"/>
+      <w:szCs w:val="18"/>
+    </w:rPr>
+  </w:style>
+  <w:style w:type="paragraph" w:styleId="Verzeichnis8">
+    <w:name w:val="toc 8"/>
+    <w:basedOn w:val="Standard"/>
+    <w:next w:val="Standard"/>
+    <w:autoRedefine/>
+    <w:uiPriority w:val="39"/>
+    <w:unhideWhenUsed/>
+    <w:rsid w:val="0082322C"/>
+    <w:pPr>
+      <w:spacing w:after="0"/>
+      <w:ind w:left="1680"/>
+    </w:pPr>
+    <w:rPr>
+      <w:rFonts w:cstheme="minorHAnsi"/>
+      <w:sz w:val="18"/>
+      <w:szCs w:val="18"/>
+    </w:rPr>
+  </w:style>
+  <w:style w:type="paragraph" w:styleId="Verzeichnis9">
+    <w:name w:val="toc 9"/>
+    <w:basedOn w:val="Standard"/>
+    <w:next w:val="Standard"/>
+    <w:autoRedefine/>
+    <w:uiPriority w:val="39"/>
+    <w:unhideWhenUsed/>
+    <w:rsid w:val="0082322C"/>
+    <w:pPr>
+      <w:spacing w:after="0"/>
+      <w:ind w:left="1920"/>
+    </w:pPr>
+    <w:rPr>
+      <w:rFonts w:cstheme="minorHAnsi"/>
+      <w:sz w:val="18"/>
+      <w:szCs w:val="18"/>
+    </w:rPr>
+  </w:style>
+  <w:style w:type="character" w:styleId="Hyperlink">
+    <w:name w:val="Hyperlink"/>
+    <w:basedOn w:val="Absatz-Standardschriftart"/>
+    <w:uiPriority w:val="99"/>
+    <w:unhideWhenUsed/>
+    <w:rsid w:val="0082322C"/>
+    <w:rPr>
+      <w:color w:val="5E9EA1" w:themeColor="hyperlink"/>
+      <w:u w:val="single"/>
+    </w:rPr>
+  </w:style>
+  <w:style w:type="character" w:styleId="Kommentarzeichen">
+    <w:name w:val="annotation reference"/>
+    <w:basedOn w:val="Absatz-Standardschriftart"/>
+    <w:uiPriority w:val="99"/>
+    <w:semiHidden/>
+    <w:unhideWhenUsed/>
+    <w:rsid w:val="00717493"/>
+    <w:rPr>
+      <w:sz w:val="16"/>
+      <w:szCs w:val="16"/>
+    </w:rPr>
+  </w:style>
+  <w:style w:type="paragraph" w:styleId="Kommentartext">
+    <w:name w:val="annotation text"/>
+    <w:basedOn w:val="Standard"/>
+    <w:link w:val="KommentartextZchn"/>
+    <w:uiPriority w:val="99"/>
+    <w:semiHidden/>
+    <w:unhideWhenUsed/>
+    <w:rsid w:val="00717493"/>
+    <w:pPr>
+      <w:spacing w:line="240" w:lineRule="auto"/>
+    </w:pPr>
+    <w:rPr>
+      <w:sz w:val="20"/>
+      <w:szCs w:val="20"/>
+    </w:rPr>
+  </w:style>
+  <w:style w:type="character" w:customStyle="1" w:styleId="KommentartextZchn">
+    <w:name w:val="Kommentartext Zchn"/>
+    <w:basedOn w:val="Absatz-Standardschriftart"/>
+    <w:link w:val="Kommentartext"/>
+    <w:uiPriority w:val="99"/>
+    <w:semiHidden/>
+    <w:rsid w:val="00717493"/>
+    <w:rPr>
+      <w:sz w:val="20"/>
+      <w:szCs w:val="20"/>
+    </w:rPr>
+  </w:style>
+  <w:style w:type="paragraph" w:styleId="Kommentarthema">
+    <w:name w:val="annotation subject"/>
+    <w:basedOn w:val="Kommentartext"/>
+    <w:next w:val="Kommentartext"/>
+    <w:link w:val="KommentarthemaZchn"/>
+    <w:uiPriority w:val="99"/>
+    <w:semiHidden/>
+    <w:unhideWhenUsed/>
+    <w:rsid w:val="00717493"/>
+    <w:rPr>
+      <w:b/>
+      <w:bCs/>
+    </w:rPr>
+  </w:style>
+  <w:style w:type="character" w:customStyle="1" w:styleId="KommentarthemaZchn">
+    <w:name w:val="Kommentarthema Zchn"/>
+    <w:basedOn w:val="KommentartextZchn"/>
+    <w:link w:val="Kommentarthema"/>
+    <w:uiPriority w:val="99"/>
+    <w:semiHidden/>
+    <w:rsid w:val="00717493"/>
+    <w:rPr>
+      <w:b/>
+      <w:bCs/>
+      <w:sz w:val="20"/>
+      <w:szCs w:val="20"/>
+    </w:rPr>
+  </w:style>
+  <w:style w:type="paragraph" w:styleId="Sprechblasentext">
+    <w:name w:val="Balloon Text"/>
+    <w:basedOn w:val="Standard"/>
+    <w:link w:val="SprechblasentextZchn"/>
+    <w:uiPriority w:val="99"/>
+    <w:semiHidden/>
+    <w:unhideWhenUsed/>
+    <w:rsid w:val="00717493"/>
+    <w:pPr>
+      <w:spacing w:after="0" w:line="240" w:lineRule="auto"/>
+    </w:pPr>
+    <w:rPr>
+      <w:rFonts w:ascii="Times New Roman" w:hAnsi="Times New Roman" w:cs="Times New Roman"/>
+      <w:sz w:val="18"/>
+      <w:szCs w:val="18"/>
+    </w:rPr>
+  </w:style>
+  <w:style w:type="character" w:customStyle="1" w:styleId="SprechblasentextZchn">
+    <w:name w:val="Sprechblasentext Zchn"/>
+    <w:basedOn w:val="Absatz-Standardschriftart"/>
+    <w:link w:val="Sprechblasentext"/>
+    <w:uiPriority w:val="99"/>
+    <w:semiHidden/>
+    <w:rsid w:val="00717493"/>
+    <w:rPr>
+      <w:rFonts w:ascii="Times New Roman" w:hAnsi="Times New Roman" w:cs="Times New Roman"/>
+      <w:sz w:val="18"/>
+      <w:szCs w:val="18"/>
+    </w:rPr>
+  </w:style>
 </w:styles>
+</file>
+
+<file path=word/glossary/document.xml><?xml version="1.0" encoding="utf-8"?>
+<w:glossaryDocument xmlns:wpc="http://schemas.microsoft.com/office/word/2010/wordprocessingCanvas" xmlns:cx="http://schemas.microsoft.com/office/drawing/2014/chartex" xmlns:cx1="http://schemas.microsoft.com/office/drawing/2015/9/8/chartex" xmlns:cx2="http://schemas.microsoft.com/office/drawing/2015/10/21/chartex" xmlns:cx3="http://schemas.microsoft.com/office/drawing/2016/5/9/chartex" xmlns:cx4="http://schemas.microsoft.com/office/drawing/2016/5/10/chartex" xmlns:cx5="http://schemas.microsoft.com/office/drawing/2016/5/11/chartex" xmlns:cx6="http://schemas.microsoft.com/office/drawing/2016/5/12/chartex" xmlns:cx7="http://schemas.microsoft.com/office/drawing/2016/5/13/chartex" xmlns:cx8="http://schemas.microsoft.com/office/drawing/2016/5/14/chartex" xmlns:mc="http://schemas.openxmlformats.org/markup-compatibility/2006" xmlns:aink="http://schemas.microsoft.com/office/drawing/2016/ink" xmlns:am3d="http://schemas.microsoft.com/office/drawing/2017/model3d" xmlns:o="urn:schemas-microsoft-com:office:office" xmlns:r="http://schemas.openxmlformats.org/officeDocument/2006/relationships" xmlns:m="http://schemas.openxmlformats.org/officeDocument/2006/math" xmlns:v="urn:schemas-microsoft-com:vml" xmlns:wp14="http://schemas.microsoft.com/office/word/2010/wordprocessingDrawing" xmlns:wp="http://schemas.openxmlformats.org/drawingml/2006/wordprocessingDrawing" xmlns:w10="urn:schemas-microsoft-com:office:word" xmlns:w="http://schemas.openxmlformats.org/wordprocessingml/2006/main" xmlns:w14="http://schemas.microsoft.com/office/word/2010/wordml" xmlns:w15="http://schemas.microsoft.com/office/word/2012/wordml" xmlns:w16cid="http://schemas.microsoft.com/office/word/2016/wordml/cid" xmlns:w16se="http://schemas.microsoft.com/office/word/2015/wordml/symex" xmlns:wpg="http://schemas.microsoft.com/office/word/2010/wordprocessingGroup" xmlns:wpi="http://schemas.microsoft.com/office/word/2010/wordprocessingInk" xmlns:wne="http://schemas.microsoft.com/office/word/2006/wordml" xmlns:wps="http://schemas.microsoft.com/office/word/2010/wordprocessingShape" mc:Ignorable="w14 w15 w16se w16cid wp14">
+  <w:docParts>
+    <w:docPart>
+      <w:docPartPr>
+        <w:name w:val="584ABB1539FC034CADD7C13E0B02639A"/>
+        <w:category>
+          <w:name w:val="Allgemein"/>
+          <w:gallery w:val="placeholder"/>
+        </w:category>
+        <w:types>
+          <w:type w:val="bbPlcHdr"/>
+        </w:types>
+        <w:behaviors>
+          <w:behavior w:val="content"/>
+        </w:behaviors>
+        <w:guid w:val="{034BFD19-6970-2542-87B8-3A39A0ACFDCD}"/>
+      </w:docPartPr>
+      <w:docPartBody>
+        <w:p>
+          <w:pPr>
+            <w:pStyle w:val="584ABB1539FC034CADD7C13E0B02639A"/>
+          </w:pPr>
+          <w:r>
+            <w:rPr>
+              <w:color w:val="4472C4" w:themeColor="accent1"/>
+              <w:spacing w:val="20"/>
+              <w:sz w:val="28"/>
+            </w:rPr>
+            <w:t>[Dokumenttitel]</w:t>
+          </w:r>
+        </w:p>
+      </w:docPartBody>
+    </w:docPart>
+  </w:docParts>
+</w:glossaryDocument>
+</file>
+
+<file path=word/glossary/fontTable.xml><?xml version="1.0" encoding="utf-8"?>
+<w:fonts xmlns:mc="http://schemas.openxmlformats.org/markup-compatibility/2006" xmlns:r="http://schemas.openxmlformats.org/officeDocument/2006/relationships" xmlns:w="http://schemas.openxmlformats.org/wordprocessingml/2006/main" xmlns:w14="http://schemas.microsoft.com/office/word/2010/wordml" xmlns:w15="http://schemas.microsoft.com/office/word/2012/wordml" xmlns:w16cid="http://schemas.microsoft.com/office/word/2016/wordml/cid" xmlns:w16se="http://schemas.microsoft.com/office/word/2015/wordml/symex" mc:Ignorable="w14 w15 w16se w16cid">
+  <w:font w:name="Symbol">
+    <w:panose1 w:val="05050102010706020507"/>
+    <w:charset w:val="02"/>
+    <w:family w:val="decorative"/>
+    <w:pitch w:val="variable"/>
+    <w:sig w:usb0="00000000" w:usb1="10000000" w:usb2="00000000" w:usb3="00000000" w:csb0="80000000" w:csb1="00000000"/>
+  </w:font>
+  <w:font w:name="Times New Roman">
+    <w:panose1 w:val="02020603050405020304"/>
+    <w:charset w:val="00"/>
+    <w:family w:val="roman"/>
+    <w:pitch w:val="variable"/>
+    <w:sig w:usb0="20002A87" w:usb1="80000000" w:usb2="00000008" w:usb3="00000000" w:csb0="000001FF" w:csb1="00000000"/>
+  </w:font>
+  <w:font w:name="Courier New">
+    <w:panose1 w:val="02070309020205020404"/>
+    <w:charset w:val="00"/>
+    <w:family w:val="modern"/>
+    <w:pitch w:val="fixed"/>
+    <w:sig w:usb0="E0002AFF" w:usb1="C0007843" w:usb2="00000009" w:usb3="00000000" w:csb0="000001FF" w:csb1="00000000"/>
+  </w:font>
+  <w:font w:name="Wingdings">
+    <w:panose1 w:val="05000000000000000000"/>
+    <w:charset w:val="02"/>
+    <w:family w:val="decorative"/>
+    <w:pitch w:val="variable"/>
+    <w:sig w:usb0="00000000" w:usb1="10000000" w:usb2="00000000" w:usb3="00000000" w:csb0="80000000" w:csb1="00000000"/>
+  </w:font>
+  <w:font w:name="Calibri">
+    <w:panose1 w:val="020F0502020204030204"/>
+    <w:charset w:val="00"/>
+    <w:family w:val="swiss"/>
+    <w:pitch w:val="variable"/>
+    <w:sig w:usb0="A00002EF" w:usb1="4000207B" w:usb2="00000000" w:usb3="00000000" w:csb0="0000009F" w:csb1="00000000"/>
+  </w:font>
+  <w:font w:name="Calibri Light">
+    <w:panose1 w:val="020F0302020204030204"/>
+    <w:charset w:val="00"/>
+    <w:family w:val="swiss"/>
+    <w:pitch w:val="variable"/>
+    <w:sig w:usb0="E0002AFF" w:usb1="C000247B" w:usb2="00000009" w:usb3="00000000" w:csb0="000001FF" w:csb1="00000000"/>
+  </w:font>
+</w:fonts>
+</file>
+
+<file path=word/glossary/settings.xml><?xml version="1.0" encoding="utf-8"?>
+<w:settings xmlns:mc="http://schemas.openxmlformats.org/markup-compatibility/2006" xmlns:o="urn:schemas-microsoft-com:office:office" xmlns:r="http://schemas.openxmlformats.org/officeDocument/2006/relationships" xmlns:m="http://schemas.openxmlformats.org/officeDocument/2006/math" xmlns:v="urn:schemas-microsoft-com:vml" xmlns:w10="urn:schemas-microsoft-com:office:word" xmlns:w="http://schemas.openxmlformats.org/wordprocessingml/2006/main" xmlns:w14="http://schemas.microsoft.com/office/word/2010/wordml" xmlns:w15="http://schemas.microsoft.com/office/word/2012/wordml" xmlns:w16cid="http://schemas.microsoft.com/office/word/2016/wordml/cid" xmlns:w16se="http://schemas.microsoft.com/office/word/2015/wordml/symex" xmlns:sl="http://schemas.openxmlformats.org/schemaLibrary/2006/main" mc:Ignorable="w14 w15 w16se w16cid">
+  <w:view w:val="normal"/>
+  <w:defaultTabStop w:val="708"/>
+  <w:hyphenationZone w:val="425"/>
+  <w:characterSpacingControl w:val="doNotCompress"/>
+  <w:compat>
+    <w:useFELayout/>
+    <w:compatSetting w:name="compatibilityMode" w:uri="http://schemas.microsoft.com/office/word" w:val="15"/>
+    <w:compatSetting w:name="overrideTableStyleFontSizeAndJustification" w:uri="http://schemas.microsoft.com/office/word" w:val="1"/>
+    <w:compatSetting w:name="enableOpenTypeFeatures" w:uri="http://schemas.microsoft.com/office/word" w:val="1"/>
+    <w:compatSetting w:name="doNotFlipMirrorIndents" w:uri="http://schemas.microsoft.com/office/word" w:val="1"/>
+    <w:compatSetting w:name="differentiateMultirowTableHeaders" w:uri="http://schemas.microsoft.com/office/word" w:val="1"/>
+    <w:compatSetting w:name="useWord2013TrackBottomHyphenation" w:uri="http://schemas.microsoft.com/office/word" w:val="0"/>
+  </w:compat>
+  <w:rsids>
+    <w:rsidRoot w:val="007A70A8"/>
+    <w:rsid w:val="007A70A8"/>
+    <w:rsid w:val="00875509"/>
+  </w:rsids>
+  <m:mathPr>
+    <m:mathFont m:val="Cambria Math"/>
+    <m:brkBin m:val="before"/>
+    <m:brkBinSub m:val="--"/>
+    <m:smallFrac m:val="0"/>
+    <m:dispDef/>
+    <m:lMargin m:val="0"/>
+    <m:rMargin m:val="0"/>
+    <m:defJc m:val="centerGroup"/>
+    <m:wrapIndent m:val="1440"/>
+    <m:intLim m:val="subSup"/>
+    <m:naryLim m:val="undOvr"/>
+  </m:mathPr>
+  <w:themeFontLang w:val="de-DE"/>
+  <w:clrSchemeMapping w:bg1="light1" w:t1="dark1" w:bg2="light2" w:t2="dark2" w:accent1="accent1" w:accent2="accent2" w:accent3="accent3" w:accent4="accent4" w:accent5="accent5" w:accent6="accent6" w:hyperlink="hyperlink" w:followedHyperlink="followedHyperlink"/>
+  <w:decimalSymbol w:val=","/>
+  <w:listSeparator w:val=";"/>
+  <w15:chartTrackingRefBased/>
+</w:settings>
+</file>
+
+<file path=word/glossary/styles.xml><?xml version="1.0" encoding="utf-8"?>
+<w:styles xmlns:mc="http://schemas.openxmlformats.org/markup-compatibility/2006" xmlns:r="http://schemas.openxmlformats.org/officeDocument/2006/relationships" xmlns:w="http://schemas.openxmlformats.org/wordprocessingml/2006/main" xmlns:w14="http://schemas.microsoft.com/office/word/2010/wordml" xmlns:w15="http://schemas.microsoft.com/office/word/2012/wordml" xmlns:w16cid="http://schemas.microsoft.com/office/word/2016/wordml/cid" xmlns:w16se="http://schemas.microsoft.com/office/word/2015/wordml/symex" mc:Ignorable="w14 w15 w16se w16cid">
+  <w:docDefaults>
+    <w:rPrDefault>
+      <w:rPr>
+        <w:rFonts w:asciiTheme="minorHAnsi" w:eastAsiaTheme="minorEastAsia" w:hAnsiTheme="minorHAnsi" w:cstheme="minorBidi"/>
+        <w:sz w:val="24"/>
+        <w:szCs w:val="24"/>
+        <w:lang w:val="de-DE" w:eastAsia="de-DE" w:bidi="ar-SA"/>
+      </w:rPr>
+    </w:rPrDefault>
+    <w:pPrDefault/>
+  </w:docDefaults>
+  <w:latentStyles w:defLockedState="0" w:defUIPriority="99" w:defSemiHidden="0" w:defUnhideWhenUsed="0" w:defQFormat="0" w:count="375">
+    <w:lsdException w:name="Normal" w:uiPriority="0" w:qFormat="1"/>
+    <w:lsdException w:name="heading 1" w:uiPriority="9" w:qFormat="1"/>
+    <w:lsdException w:name="heading 2" w:semiHidden="1" w:uiPriority="9" w:unhideWhenUsed="1" w:qFormat="1"/>
+    <w:lsdException w:name="heading 3" w:semiHidden="1" w:uiPriority="9" w:unhideWhenUsed="1" w:qFormat="1"/>
+    <w:lsdException w:name="heading 4" w:semiHidden="1" w:uiPriority="9" w:unhideWhenUsed="1" w:qFormat="1"/>
+    <w:lsdException w:name="heading 5" w:semiHidden="1" w:uiPriority="9" w:unhideWhenUsed="1" w:qFormat="1"/>
+    <w:lsdException w:name="heading 6" w:semiHidden="1" w:uiPriority="9" w:unhideWhenUsed="1" w:qFormat="1"/>
+    <w:lsdException w:name="heading 7" w:semiHidden="1" w:uiPriority="9" w:unhideWhenUsed="1" w:qFormat="1"/>
+    <w:lsdException w:name="heading 8" w:semiHidden="1" w:uiPriority="9" w:unhideWhenUsed="1" w:qFormat="1"/>
+    <w:lsdException w:name="heading 9" w:semiHidden="1" w:uiPriority="9" w:unhideWhenUsed="1" w:qFormat="1"/>
+    <w:lsdException w:name="index 1" w:semiHidden="1" w:unhideWhenUsed="1"/>
+    <w:lsdException w:name="index 2" w:semiHidden="1" w:unhideWhenUsed="1"/>
+    <w:lsdException w:name="index 3" w:semiHidden="1" w:unhideWhenUsed="1"/>
+    <w:lsdException w:name="index 4" w:semiHidden="1" w:unhideWhenUsed="1"/>
+    <w:lsdException w:name="index 5" w:semiHidden="1" w:unhideWhenUsed="1"/>
+    <w:lsdException w:name="index 6" w:semiHidden="1" w:unhideWhenUsed="1"/>
+    <w:lsdException w:name="index 7" w:semiHidden="1" w:unhideWhenUsed="1"/>
+    <w:lsdException w:name="index 8" w:semiHidden="1" w:unhideWhenUsed="1"/>
+    <w:lsdException w:name="index 9" w:semiHidden="1" w:unhideWhenUsed="1"/>
+    <w:lsdException w:name="toc 1" w:semiHidden="1" w:uiPriority="39" w:unhideWhenUsed="1"/>
+    <w:lsdException w:name="toc 2" w:semiHidden="1" w:uiPriority="39" w:unhideWhenUsed="1"/>
+    <w:lsdException w:name="toc 3" w:semiHidden="1" w:uiPriority="39" w:unhideWhenUsed="1"/>
+    <w:lsdException w:name="toc 4" w:semiHidden="1" w:uiPriority="39" w:unhideWhenUsed="1"/>
+    <w:lsdException w:name="toc 5" w:semiHidden="1" w:uiPriority="39" w:unhideWhenUsed="1"/>
+    <w:lsdException w:name="toc 6" w:semiHidden="1" w:uiPriority="39" w:unhideWhenUsed="1"/>
+    <w:lsdException w:name="toc 7" w:semiHidden="1" w:uiPriority="39" w:unhideWhenUsed="1"/>
+    <w:lsdException w:name="toc 8" w:semiHidden="1" w:uiPriority="39" w:unhideWhenUsed="1"/>
+    <w:lsdException w:name="toc 9" w:semiHidden="1" w:uiPriority="39" w:unhideWhenUsed="1"/>
+    <w:lsdException w:name="Normal Indent" w:semiHidden="1" w:unhideWhenUsed="1"/>
+    <w:lsdException w:name="footnote text" w:semiHidden="1" w:unhideWhenUsed="1"/>
+    <w:lsdException w:name="annotation text" w:semiHidden="1" w:unhideWhenUsed="1"/>
+    <w:lsdException w:name="header" w:semiHidden="1" w:unhideWhenUsed="1"/>
+    <w:lsdException w:name="footer" w:semiHidden="1" w:unhideWhenUsed="1"/>
+    <w:lsdException w:name="index heading" w:semiHidden="1" w:unhideWhenUsed="1"/>
+    <w:lsdException w:name="caption" w:semiHidden="1" w:uiPriority="35" w:unhideWhenUsed="1" w:qFormat="1"/>
+    <w:lsdException w:name="table of figures" w:semiHidden="1" w:unhideWhenUsed="1"/>
+    <w:lsdException w:name="envelope address" w:semiHidden="1" w:unhideWhenUsed="1"/>
+    <w:lsdException w:name="envelope return" w:semiHidden="1" w:unhideWhenUsed="1"/>
+    <w:lsdException w:name="footnote reference" w:semiHidden="1" w:unhideWhenUsed="1"/>
+    <w:lsdException w:name="annotation reference" w:semiHidden="1" w:unhideWhenUsed="1"/>
+    <w:lsdException w:name="line number" w:semiHidden="1" w:unhideWhenUsed="1"/>
+    <w:lsdException w:name="page number" w:semiHidden="1" w:unhideWhenUsed="1"/>
+    <w:lsdException w:name="endnote reference" w:semiHidden="1" w:unhideWhenUsed="1"/>
+    <w:lsdException w:name="endnote text" w:semiHidden="1" w:unhideWhenUsed="1"/>
+    <w:lsdException w:name="table of authorities" w:semiHidden="1" w:unhideWhenUsed="1"/>
+    <w:lsdException w:name="macro" w:semiHidden="1" w:unhideWhenUsed="1"/>
+    <w:lsdException w:name="toa heading" w:semiHidden="1" w:unhideWhenUsed="1"/>
+    <w:lsdException w:name="List" w:semiHidden="1" w:unhideWhenUsed="1"/>
+    <w:lsdException w:name="List Bullet" w:semiHidden="1" w:unhideWhenUsed="1"/>
+    <w:lsdException w:name="List Number" w:semiHidden="1" w:unhideWhenUsed="1"/>
+    <w:lsdException w:name="List 2" w:semiHidden="1" w:unhideWhenUsed="1"/>
+    <w:lsdException w:name="List 3" w:semiHidden="1" w:unhideWhenUsed="1"/>
+    <w:lsdException w:name="List 4" w:semiHidden="1" w:unhideWhenUsed="1"/>
+    <w:lsdException w:name="List 5" w:semiHidden="1" w:unhideWhenUsed="1"/>
+    <w:lsdException w:name="List Bullet 2" w:semiHidden="1" w:unhideWhenUsed="1"/>
+    <w:lsdException w:name="List Bullet 3" w:semiHidden="1" w:unhideWhenUsed="1"/>
+    <w:lsdException w:name="List Bullet 4" w:semiHidden="1" w:unhideWhenUsed="1"/>
+    <w:lsdException w:name="List Bullet 5" w:semiHidden="1" w:unhideWhenUsed="1"/>
+    <w:lsdException w:name="List Number 2" w:semiHidden="1" w:unhideWhenUsed="1"/>
+    <w:lsdException w:name="List Number 3" w:semiHidden="1" w:unhideWhenUsed="1"/>
+    <w:lsdException w:name="List Number 4" w:semiHidden="1" w:unhideWhenUsed="1"/>
+    <w:lsdException w:name="List Number 5" w:semiHidden="1" w:unhideWhenUsed="1"/>
+    <w:lsdException w:name="Title" w:uiPriority="10" w:qFormat="1"/>
+    <w:lsdException w:name="Closing" w:semiHidden="1" w:unhideWhenUsed="1"/>
+    <w:lsdException w:name="Signature" w:semiHidden="1" w:unhideWhenUsed="1"/>
+    <w:lsdException w:name="Default Paragraph Font" w:semiHidden="1" w:uiPriority="1" w:unhideWhenUsed="1"/>
+    <w:lsdException w:name="Body Text" w:semiHidden="1" w:unhideWhenUsed="1"/>
+    <w:lsdException w:name="Body Text Indent" w:semiHidden="1" w:unhideWhenUsed="1"/>
+    <w:lsdException w:name="List Continue" w:semiHidden="1" w:unhideWhenUsed="1"/>
+    <w:lsdException w:name="List Continue 2" w:semiHidden="1" w:unhideWhenUsed="1"/>
+    <w:lsdException w:name="List Continue 3" w:semiHidden="1" w:unhideWhenUsed="1"/>
+    <w:lsdException w:name="List Continue 4" w:semiHidden="1" w:unhideWhenUsed="1"/>
+    <w:lsdException w:name="List Continue 5" w:semiHidden="1" w:unhideWhenUsed="1"/>
+    <w:lsdException w:name="Message Header" w:semiHidden="1" w:unhideWhenUsed="1"/>
+    <w:lsdException w:name="Subtitle" w:uiPriority="11" w:qFormat="1"/>
+    <w:lsdException w:name="Salutation" w:semiHidden="1" w:unhideWhenUsed="1"/>
+    <w:lsdException w:name="Date" w:semiHidden="1" w:unhideWhenUsed="1"/>
+    <w:lsdException w:name="Body Text First Indent" w:semiHidden="1" w:unhideWhenUsed="1"/>
+    <w:lsdException w:name="Body Text First Indent 2" w:semiHidden="1" w:unhideWhenUsed="1"/>
+    <w:lsdException w:name="Note Heading" w:semiHidden="1" w:unhideWhenUsed="1"/>
+    <w:lsdException w:name="Body Text 2" w:semiHidden="1" w:unhideWhenUsed="1"/>
+    <w:lsdException w:name="Body Text 3" w:semiHidden="1" w:unhideWhenUsed="1"/>
+    <w:lsdException w:name="Body Text Indent 2" w:semiHidden="1" w:unhideWhenUsed="1"/>
+    <w:lsdException w:name="Body Text Indent 3" w:semiHidden="1" w:unhideWhenUsed="1"/>
+    <w:lsdException w:name="Block Text" w:semiHidden="1" w:unhideWhenUsed="1"/>
+    <w:lsdException w:name="Hyperlink" w:semiHidden="1" w:unhideWhenUsed="1"/>
+    <w:lsdException w:name="FollowedHyperlink" w:semiHidden="1" w:unhideWhenUsed="1"/>
+    <w:lsdException w:name="Strong" w:uiPriority="22" w:qFormat="1"/>
+    <w:lsdException w:name="Emphasis" w:uiPriority="20" w:qFormat="1"/>
+    <w:lsdException w:name="Document Map" w:semiHidden="1" w:unhideWhenUsed="1"/>
+    <w:lsdException w:name="Plain Text" w:semiHidden="1" w:unhideWhenUsed="1"/>
+    <w:lsdException w:name="E-mail Signature" w:semiHidden="1" w:unhideWhenUsed="1"/>
+    <w:lsdException w:name="HTML Top of Form" w:semiHidden="1" w:unhideWhenUsed="1"/>
+    <w:lsdException w:name="HTML Bottom of Form" w:semiHidden="1" w:unhideWhenUsed="1"/>
+    <w:lsdException w:name="Normal (Web)" w:semiHidden="1" w:unhideWhenUsed="1"/>
+    <w:lsdException w:name="HTML Acronym" w:semiHidden="1" w:unhideWhenUsed="1"/>
+    <w:lsdException w:name="HTML Address" w:semiHidden="1" w:unhideWhenUsed="1"/>
+    <w:lsdException w:name="HTML Cite" w:semiHidden="1" w:unhideWhenUsed="1"/>
+    <w:lsdException w:name="HTML Code" w:semiHidden="1" w:unhideWhenUsed="1"/>
+    <w:lsdException w:name="HTML Definition" w:semiHidden="1" w:unhideWhenUsed="1"/>
+    <w:lsdException w:name="HTML Keyboard" w:semiHidden="1" w:unhideWhenUsed="1"/>
+    <w:lsdException w:name="HTML Preformatted" w:semiHidden="1" w:unhideWhenUsed="1"/>
+    <w:lsdException w:name="HTML Sample" w:semiHidden="1" w:unhideWhenUsed="1"/>
+    <w:lsdException w:name="HTML Typewriter" w:semiHidden="1" w:unhideWhenUsed="1"/>
+    <w:lsdException w:name="HTML Variable" w:semiHidden="1" w:unhideWhenUsed="1"/>
+    <w:lsdException w:name="Normal Table" w:semiHidden="1" w:unhideWhenUsed="1"/>
+    <w:lsdException w:name="annotation subject" w:semiHidden="1" w:unhideWhenUsed="1"/>
+    <w:lsdException w:name="No List" w:semiHidden="1" w:unhideWhenUsed="1"/>
+    <w:lsdException w:name="Outline List 1" w:semiHidden="1" w:unhideWhenUsed="1"/>
+    <w:lsdException w:name="Outline List 2" w:semiHidden="1" w:unhideWhenUsed="1"/>
+    <w:lsdException w:name="Outline List 3" w:semiHidden="1" w:unhideWhenUsed="1"/>
+    <w:lsdException w:name="Table Simple 1" w:semiHidden="1" w:unhideWhenUsed="1"/>
+    <w:lsdException w:name="Table Simple 2" w:semiHidden="1" w:unhideWhenUsed="1"/>
+    <w:lsdException w:name="Table Simple 3" w:semiHidden="1" w:unhideWhenUsed="1"/>
+    <w:lsdException w:name="Table Classic 1" w:semiHidden="1" w:unhideWhenUsed="1"/>
+    <w:lsdException w:name="Table Classic 2" w:semiHidden="1" w:unhideWhenUsed="1"/>
+    <w:lsdException w:name="Table Classic 3" w:semiHidden="1" w:unhideWhenUsed="1"/>
+    <w:lsdException w:name="Table Classic 4" w:semiHidden="1" w:unhideWhenUsed="1"/>
+    <w:lsdException w:name="Table Colorful 1" w:semiHidden="1" w:unhideWhenUsed="1"/>
+    <w:lsdException w:name="Table Colorful 2" w:semiHidden="1" w:unhideWhenUsed="1"/>
+    <w:lsdException w:name="Table Colorful 3" w:semiHidden="1" w:unhideWhenUsed="1"/>
+    <w:lsdException w:name="Table Columns 1" w:semiHidden="1" w:unhideWhenUsed="1"/>
+    <w:lsdException w:name="Table Columns 2" w:semiHidden="1" w:unhideWhenUsed="1"/>
+    <w:lsdException w:name="Table Columns 3" w:semiHidden="1" w:unhideWhenUsed="1"/>
+    <w:lsdException w:name="Table Columns 4" w:semiHidden="1" w:unhideWhenUsed="1"/>
+    <w:lsdException w:name="Table Columns 5" w:semiHidden="1" w:unhideWhenUsed="1"/>
+    <w:lsdException w:name="Table Grid 1" w:semiHidden="1" w:unhideWhenUsed="1"/>
+    <w:lsdException w:name="Table Grid 2" w:semiHidden="1" w:unhideWhenUsed="1"/>
+    <w:lsdException w:name="Table Grid 3" w:semiHidden="1" w:unhideWhenUsed="1"/>
+    <w:lsdException w:name="Table Grid 4" w:semiHidden="1" w:unhideWhenUsed="1"/>
+    <w:lsdException w:name="Table Grid 5" w:semiHidden="1" w:unhideWhenUsed="1"/>
+    <w:lsdException w:name="Table Grid 6" w:semiHidden="1" w:unhideWhenUsed="1"/>
+    <w:lsdException w:name="Table Grid 7" w:semiHidden="1" w:unhideWhenUsed="1"/>
+    <w:lsdException w:name="Table Grid 8" w:semiHidden="1" w:unhideWhenUsed="1"/>
+    <w:lsdException w:name="Table List 1" w:semiHidden="1" w:unhideWhenUsed="1"/>
+    <w:lsdException w:name="Table List 2" w:semiHidden="1" w:unhideWhenUsed="1"/>
+    <w:lsdException w:name="Table List 3" w:semiHidden="1" w:unhideWhenUsed="1"/>
+    <w:lsdException w:name="Table List 4" w:semiHidden="1" w:unhideWhenUsed="1"/>
+    <w:lsdException w:name="Table List 5" w:semiHidden="1" w:unhideWhenUsed="1"/>
+    <w:lsdException w:name="Table List 6" w:semiHidden="1" w:unhideWhenUsed="1"/>
+    <w:lsdException w:name="Table List 7" w:semiHidden="1" w:unhideWhenUsed="1"/>
+    <w:lsdException w:name="Table List 8" w:semiHidden="1" w:unhideWhenUsed="1"/>
+    <w:lsdException w:name="Table 3D effects 1" w:semiHidden="1" w:unhideWhenUsed="1"/>
+    <w:lsdException w:name="Table 3D effects 2" w:semiHidden="1" w:unhideWhenUsed="1"/>
+    <w:lsdException w:name="Table 3D effects 3" w:semiHidden="1" w:unhideWhenUsed="1"/>
+    <w:lsdException w:name="Table Contemporary" w:semiHidden="1" w:unhideWhenUsed="1"/>
+    <w:lsdException w:name="Table Elegant" w:semiHidden="1" w:unhideWhenUsed="1"/>
+    <w:lsdException w:name="Table Professional" w:semiHidden="1" w:unhideWhenUsed="1"/>
+    <w:lsdException w:name="Table Subtle 1" w:semiHidden="1" w:unhideWhenUsed="1"/>
+    <w:lsdException w:name="Table Subtle 2" w:semiHidden="1" w:unhideWhenUsed="1"/>
+    <w:lsdException w:name="Table Web 1" w:semiHidden="1" w:unhideWhenUsed="1"/>
+    <w:lsdException w:name="Table Web 2" w:semiHidden="1" w:unhideWhenUsed="1"/>
+    <w:lsdException w:name="Table Web 3" w:semiHidden="1" w:unhideWhenUsed="1"/>
+    <w:lsdException w:name="Balloon Text" w:semiHidden="1" w:unhideWhenUsed="1"/>
+    <w:lsdException w:name="Table Grid" w:uiPriority="39"/>
+    <w:lsdException w:name="Table Theme" w:semiHidden="1" w:unhideWhenUsed="1"/>
+    <w:lsdException w:name="Placeholder Text" w:semiHidden="1"/>
+    <w:lsdException w:name="No Spacing" w:uiPriority="1" w:qFormat="1"/>
+    <w:lsdException w:name="Light Shading" w:uiPriority="60"/>
+    <w:lsdException w:name="Light List" w:uiPriority="61"/>
+    <w:lsdException w:name="Light Grid" w:uiPriority="62"/>
+    <w:lsdException w:name="Medium Shading 1" w:uiPriority="63"/>
+    <w:lsdException w:name="Medium Shading 2" w:uiPriority="64"/>
+    <w:lsdException w:name="Medium List 1" w:uiPriority="65"/>
+    <w:lsdException w:name="Medium List 2" w:uiPriority="66"/>
+    <w:lsdException w:name="Medium Grid 1" w:uiPriority="67"/>
+    <w:lsdException w:name="Medium Grid 2" w:uiPriority="68"/>
+    <w:lsdException w:name="Medium Grid 3" w:uiPriority="69"/>
+    <w:lsdException w:name="Dark List" w:uiPriority="70"/>
+    <w:lsdException w:name="Colorful Shading" w:uiPriority="71"/>
+    <w:lsdException w:name="Colorful List" w:uiPriority="72"/>
+    <w:lsdException w:name="Colorful Grid" w:uiPriority="73"/>
+    <w:lsdException w:name="Light Shading Accent 1" w:uiPriority="60"/>
+    <w:lsdException w:name="Light List Accent 1" w:uiPriority="61"/>
+    <w:lsdException w:name="Light Grid Accent 1" w:uiPriority="62"/>
+    <w:lsdException w:name="Medium Shading 1 Accent 1" w:uiPriority="63"/>
+    <w:lsdException w:name="Medium Shading 2 Accent 1" w:uiPriority="64"/>
+    <w:lsdException w:name="Medium List 1 Accent 1" w:uiPriority="65"/>
+    <w:lsdException w:name="Revision" w:semiHidden="1"/>
+    <w:lsdException w:name="List Paragraph" w:uiPriority="34" w:qFormat="1"/>
+    <w:lsdException w:name="Quote" w:uiPriority="29" w:qFormat="1"/>
+    <w:lsdException w:name="Intense Quote" w:uiPriority="30" w:qFormat="1"/>
+    <w:lsdException w:name="Medium List 2 Accent 1" w:uiPriority="66"/>
+    <w:lsdException w:name="Medium Grid 1 Accent 1" w:uiPriority="67"/>
+    <w:lsdException w:name="Medium Grid 2 Accent 1" w:uiPriority="68"/>
+    <w:lsdException w:name="Medium Grid 3 Accent 1" w:uiPriority="69"/>
+    <w:lsdException w:name="Dark List Accent 1" w:uiPriority="70"/>
+    <w:lsdException w:name="Colorful Shading Accent 1" w:uiPriority="71"/>
+    <w:lsdException w:name="Colorful List Accent 1" w:uiPriority="72"/>
+    <w:lsdException w:name="Colorful Grid Accent 1" w:uiPriority="73"/>
+    <w:lsdException w:name="Light Shading Accent 2" w:uiPriority="60"/>
+    <w:lsdException w:name="Light List Accent 2" w:uiPriority="61"/>
+    <w:lsdException w:name="Light Grid Accent 2" w:uiPriority="62"/>
+    <w:lsdException w:name="Medium Shading 1 Accent 2" w:uiPriority="63"/>
+    <w:lsdException w:name="Medium Shading 2 Accent 2" w:uiPriority="64"/>
+    <w:lsdException w:name="Medium List 1 Accent 2" w:uiPriority="65"/>
+    <w:lsdException w:name="Medium List 2 Accent 2" w:uiPriority="66"/>
+    <w:lsdException w:name="Medium Grid 1 Accent 2" w:uiPriority="67"/>
+    <w:lsdException w:name="Medium Grid 2 Accent 2" w:uiPriority="68"/>
+    <w:lsdException w:name="Medium Grid 3 Accent 2" w:uiPriority="69"/>
+    <w:lsdException w:name="Dark List Accent 2" w:uiPriority="70"/>
+    <w:lsdException w:name="Colorful Shading Accent 2" w:uiPriority="71"/>
+    <w:lsdException w:name="Colorful List Accent 2" w:uiPriority="72"/>
+    <w:lsdException w:name="Colorful Grid Accent 2" w:uiPriority="73"/>
+    <w:lsdException w:name="Light Shading Accent 3" w:uiPriority="60"/>
+    <w:lsdException w:name="Light List Accent 3" w:uiPriority="61"/>
+    <w:lsdException w:name="Light Grid Accent 3" w:uiPriority="62"/>
+    <w:lsdException w:name="Medium Shading 1 Accent 3" w:uiPriority="63"/>
+    <w:lsdException w:name="Medium Shading 2 Accent 3" w:uiPriority="64"/>
+    <w:lsdException w:name="Medium List 1 Accent 3" w:uiPriority="65"/>
+    <w:lsdException w:name="Medium List 2 Accent 3" w:uiPriority="66"/>
+    <w:lsdException w:name="Medium Grid 1 Accent 3" w:uiPriority="67"/>
+    <w:lsdException w:name="Medium Grid 2 Accent 3" w:uiPriority="68"/>
+    <w:lsdException w:name="Medium Grid 3 Accent 3" w:uiPriority="69"/>
+    <w:lsdException w:name="Dark List Accent 3" w:uiPriority="70"/>
+    <w:lsdException w:name="Colorful Shading Accent 3" w:uiPriority="71"/>
+    <w:lsdException w:name="Colorful List Accent 3" w:uiPriority="72"/>
+    <w:lsdException w:name="Colorful Grid Accent 3" w:uiPriority="73"/>
+    <w:lsdException w:name="Light Shading Accent 4" w:uiPriority="60"/>
+    <w:lsdException w:name="Light List Accent 4" w:uiPriority="61"/>
+    <w:lsdException w:name="Light Grid Accent 4" w:uiPriority="62"/>
+    <w:lsdException w:name="Medium Shading 1 Accent 4" w:uiPriority="63"/>
+    <w:lsdException w:name="Medium Shading 2 Accent 4" w:uiPriority="64"/>
+    <w:lsdException w:name="Medium List 1 Accent 4" w:uiPriority="65"/>
+    <w:lsdException w:name="Medium List 2 Accent 4" w:uiPriority="66"/>
+    <w:lsdException w:name="Medium Grid 1 Accent 4" w:uiPriority="67"/>
+    <w:lsdException w:name="Medium Grid 2 Accent 4" w:uiPriority="68"/>
+    <w:lsdException w:name="Medium Grid 3 Accent 4" w:uiPriority="69"/>
+    <w:lsdException w:name="Dark List Accent 4" w:uiPriority="70"/>
+    <w:lsdException w:name="Colorful Shading Accent 4" w:uiPriority="71"/>
+    <w:lsdException w:name="Colorful List Accent 4" w:uiPriority="72"/>
+    <w:lsdException w:name="Colorful Grid Accent 4" w:uiPriority="73"/>
+    <w:lsdException w:name="Light Shading Accent 5" w:uiPriority="60"/>
+    <w:lsdException w:name="Light List Accent 5" w:uiPriority="61"/>
+    <w:lsdException w:name="Light Grid Accent 5" w:uiPriority="62"/>
+    <w:lsdException w:name="Medium Shading 1 Accent 5" w:uiPriority="63"/>
+    <w:lsdException w:name="Medium Shading 2 Accent 5" w:uiPriority="64"/>
+    <w:lsdException w:name="Medium List 1 Accent 5" w:uiPriority="65"/>
+    <w:lsdException w:name="Medium List 2 Accent 5" w:uiPriority="66"/>
+    <w:lsdException w:name="Medium Grid 1 Accent 5" w:uiPriority="67"/>
+    <w:lsdException w:name="Medium Grid 2 Accent 5" w:uiPriority="68"/>
+    <w:lsdException w:name="Medium Grid 3 Accent 5" w:uiPriority="69"/>
+    <w:lsdException w:name="Dark List Accent 5" w:uiPriority="70"/>
+    <w:lsdException w:name="Colorful Shading Accent 5" w:uiPriority="71"/>
+    <w:lsdException w:name="Colorful List Accent 5" w:uiPriority="72"/>
+    <w:lsdException w:name="Colorful Grid Accent 5" w:uiPriority="73"/>
+    <w:lsdException w:name="Light Shading Accent 6" w:uiPriority="60"/>
+    <w:lsdException w:name="Light List Accent 6" w:uiPriority="61"/>
+    <w:lsdException w:name="Light Grid Accent 6" w:uiPriority="62"/>
+    <w:lsdException w:name="Medium Shading 1 Accent 6" w:uiPriority="63"/>
+    <w:lsdException w:name="Medium Shading 2 Accent 6" w:uiPriority="64"/>
+    <w:lsdException w:name="Medium List 1 Accent 6" w:uiPriority="65"/>
+    <w:lsdException w:name="Medium List 2 Accent 6" w:uiPriority="66"/>
+    <w:lsdException w:name="Medium Grid 1 Accent 6" w:uiPriority="67"/>
+    <w:lsdException w:name="Medium Grid 2 Accent 6" w:uiPriority="68"/>
+    <w:lsdException w:name="Medium Grid 3 Accent 6" w:uiPriority="69"/>
+    <w:lsdException w:name="Dark List Accent 6" w:uiPriority="70"/>
+    <w:lsdException w:name="Colorful Shading Accent 6" w:uiPriority="71"/>
+    <w:lsdException w:name="Colorful List Accent 6" w:uiPriority="72"/>
+    <w:lsdException w:name="Colorful Grid Accent 6" w:uiPriority="73"/>
+    <w:lsdException w:name="Subtle Emphasis" w:uiPriority="19" w:qFormat="1"/>
+    <w:lsdException w:name="Intense Emphasis" w:uiPriority="21" w:qFormat="1"/>
+    <w:lsdException w:name="Subtle Reference" w:uiPriority="31" w:qFormat="1"/>
+    <w:lsdException w:name="Intense Reference" w:uiPriority="32" w:qFormat="1"/>
+    <w:lsdException w:name="Book Title" w:uiPriority="33" w:qFormat="1"/>
+    <w:lsdException w:name="Bibliography" w:semiHidden="1" w:uiPriority="37" w:unhideWhenUsed="1"/>
+    <w:lsdException w:name="TOC Heading" w:semiHidden="1" w:uiPriority="39" w:unhideWhenUsed="1" w:qFormat="1"/>
+    <w:lsdException w:name="Plain Table 1" w:uiPriority="41"/>
+    <w:lsdException w:name="Plain Table 2" w:uiPriority="42"/>
+    <w:lsdException w:name="Plain Table 3" w:uiPriority="43"/>
+    <w:lsdException w:name="Plain Table 4" w:uiPriority="44"/>
+    <w:lsdException w:name="Plain Table 5" w:uiPriority="45"/>
+    <w:lsdException w:name="Grid Table Light" w:uiPriority="40"/>
+    <w:lsdException w:name="Grid Table 1 Light" w:uiPriority="46"/>
+    <w:lsdException w:name="Grid Table 2" w:uiPriority="47"/>
+    <w:lsdException w:name="Grid Table 3" w:uiPriority="48"/>
+    <w:lsdException w:name="Grid Table 4" w:uiPriority="49"/>
+    <w:lsdException w:name="Grid Table 5 Dark" w:uiPriority="50"/>
+    <w:lsdException w:name="Grid Table 6 Colorful" w:uiPriority="51"/>
+    <w:lsdException w:name="Grid Table 7 Colorful" w:uiPriority="52"/>
+    <w:lsdException w:name="Grid Table 1 Light Accent 1" w:uiPriority="46"/>
+    <w:lsdException w:name="Grid Table 2 Accent 1" w:uiPriority="47"/>
+    <w:lsdException w:name="Grid Table 3 Accent 1" w:uiPriority="48"/>
+    <w:lsdException w:name="Grid Table 4 Accent 1" w:uiPriority="49"/>
+    <w:lsdException w:name="Grid Table 5 Dark Accent 1" w:uiPriority="50"/>
+    <w:lsdException w:name="Grid Table 6 Colorful Accent 1" w:uiPriority="51"/>
+    <w:lsdException w:name="Grid Table 7 Colorful Accent 1" w:uiPriority="52"/>
+    <w:lsdException w:name="Grid Table 1 Light Accent 2" w:uiPriority="46"/>
+    <w:lsdException w:name="Grid Table 2 Accent 2" w:uiPriority="47"/>
+    <w:lsdException w:name="Grid Table 3 Accent 2" w:uiPriority="48"/>
+    <w:lsdException w:name="Grid Table 4 Accent 2" w:uiPriority="49"/>
+    <w:lsdException w:name="Grid Table 5 Dark Accent 2" w:uiPriority="50"/>
+    <w:lsdException w:name="Grid Table 6 Colorful Accent 2" w:uiPriority="51"/>
+    <w:lsdException w:name="Grid Table 7 Colorful Accent 2" w:uiPriority="52"/>
+    <w:lsdException w:name="Grid Table 1 Light Accent 3" w:uiPriority="46"/>
+    <w:lsdException w:name="Grid Table 2 Accent 3" w:uiPriority="47"/>
+    <w:lsdException w:name="Grid Table 3 Accent 3" w:uiPriority="48"/>
+    <w:lsdException w:name="Grid Table 4 Accent 3" w:uiPriority="49"/>
+    <w:lsdException w:name="Grid Table 5 Dark Accent 3" w:uiPriority="50"/>
+    <w:lsdException w:name="Grid Table 6 Colorful Accent 3" w:uiPriority="51"/>
+    <w:lsdException w:name="Grid Table 7 Colorful Accent 3" w:uiPriority="52"/>
+    <w:lsdException w:name="Grid Table 1 Light Accent 4" w:uiPriority="46"/>
+    <w:lsdException w:name="Grid Table 2 Accent 4" w:uiPriority="47"/>
+    <w:lsdException w:name="Grid Table 3 Accent 4" w:uiPriority="48"/>
+    <w:lsdException w:name="Grid Table 4 Accent 4" w:uiPriority="49"/>
+    <w:lsdException w:name="Grid Table 5 Dark Accent 4" w:uiPriority="50"/>
+    <w:lsdException w:name="Grid Table 6 Colorful Accent 4" w:uiPriority="51"/>
+    <w:lsdException w:name="Grid Table 7 Colorful Accent 4" w:uiPriority="52"/>
+    <w:lsdException w:name="Grid Table 1 Light Accent 5" w:uiPriority="46"/>
+    <w:lsdException w:name="Grid Table 2 Accent 5" w:uiPriority="47"/>
+    <w:lsdException w:name="Grid Table 3 Accent 5" w:uiPriority="48"/>
+    <w:lsdException w:name="Grid Table 4 Accent 5" w:uiPriority="49"/>
+    <w:lsdException w:name="Grid Table 5 Dark Accent 5" w:uiPriority="50"/>
+    <w:lsdException w:name="Grid Table 6 Colorful Accent 5" w:uiPriority="51"/>
+    <w:lsdException w:name="Grid Table 7 Colorful Accent 5" w:uiPriority="52"/>
+    <w:lsdException w:name="Grid Table 1 Light Accent 6" w:uiPriority="46"/>
+    <w:lsdException w:name="Grid Table 2 Accent 6" w:uiPriority="47"/>
+    <w:lsdException w:name="Grid Table 3 Accent 6" w:uiPriority="48"/>
+    <w:lsdException w:name="Grid Table 4 Accent 6" w:uiPriority="49"/>
+    <w:lsdException w:name="Grid Table 5 Dark Accent 6" w:uiPriority="50"/>
+    <w:lsdException w:name="Grid Table 6 Colorful Accent 6" w:uiPriority="51"/>
+    <w:lsdException w:name="Grid Table 7 Colorful Accent 6" w:uiPriority="52"/>
+    <w:lsdException w:name="List Table 1 Light" w:uiPriority="46"/>
+    <w:lsdException w:name="List Table 2" w:uiPriority="47"/>
+    <w:lsdException w:name="List Table 3" w:uiPriority="48"/>
+    <w:lsdException w:name="List Table 4" w:uiPriority="49"/>
+    <w:lsdException w:name="List Table 5 Dark" w:uiPriority="50"/>
+    <w:lsdException w:name="List Table 6 Colorful" w:uiPriority="51"/>
+    <w:lsdException w:name="List Table 7 Colorful" w:uiPriority="52"/>
+    <w:lsdException w:name="List Table 1 Light Accent 1" w:uiPriority="46"/>
+    <w:lsdException w:name="List Table 2 Accent 1" w:uiPriority="47"/>
+    <w:lsdException w:name="List Table 3 Accent 1" w:uiPriority="48"/>
+    <w:lsdException w:name="List Table 4 Accent 1" w:uiPriority="49"/>
+    <w:lsdException w:name="List Table 5 Dark Accent 1" w:uiPriority="50"/>
+    <w:lsdException w:name="List Table 6 Colorful Accent 1" w:uiPriority="51"/>
+    <w:lsdException w:name="List Table 7 Colorful Accent 1" w:uiPriority="52"/>
+    <w:lsdException w:name="List Table 1 Light Accent 2" w:uiPriority="46"/>
+    <w:lsdException w:name="List Table 2 Accent 2" w:uiPriority="47"/>
+    <w:lsdException w:name="List Table 3 Accent 2" w:uiPriority="48"/>
+    <w:lsdException w:name="List Table 4 Accent 2" w:uiPriority="49"/>
+    <w:lsdException w:name="List Table 5 Dark Accent 2" w:uiPriority="50"/>
+    <w:lsdException w:name="List Table 6 Colorful Accent 2" w:uiPriority="51"/>
+    <w:lsdException w:name="List Table 7 Colorful Accent 2" w:uiPriority="52"/>
+    <w:lsdException w:name="List Table 1 Light Accent 3" w:uiPriority="46"/>
+    <w:lsdException w:name="List Table 2 Accent 3" w:uiPriority="47"/>
+    <w:lsdException w:name="List Table 3 Accent 3" w:uiPriority="48"/>
+    <w:lsdException w:name="List Table 4 Accent 3" w:uiPriority="49"/>
+    <w:lsdException w:name="List Table 5 Dark Accent 3" w:uiPriority="50"/>
+    <w:lsdException w:name="List Table 6 Colorful Accent 3" w:uiPriority="51"/>
+    <w:lsdException w:name="List Table 7 Colorful Accent 3" w:uiPriority="52"/>
+    <w:lsdException w:name="List Table 1 Light Accent 4" w:uiPriority="46"/>
+    <w:lsdException w:name="List Table 2 Accent 4" w:uiPriority="47"/>
+    <w:lsdException w:name="List Table 3 Accent 4" w:uiPriority="48"/>
+    <w:lsdException w:name="List Table 4 Accent 4" w:uiPriority="49"/>
+    <w:lsdException w:name="List Table 5 Dark Accent 4" w:uiPriority="50"/>
+    <w:lsdException w:name="List Table 6 Colorful Accent 4" w:uiPriority="51"/>
+    <w:lsdException w:name="List Table 7 Colorful Accent 4" w:uiPriority="52"/>
+    <w:lsdException w:name="List Table 1 Light Accent 5" w:uiPriority="46"/>
+    <w:lsdException w:name="List Table 2 Accent 5" w:uiPriority="47"/>
+    <w:lsdException w:name="List Table 3 Accent 5" w:uiPriority="48"/>
+    <w:lsdException w:name="List Table 4 Accent 5" w:uiPriority="49"/>
+    <w:lsdException w:name="List Table 5 Dark Accent 5" w:uiPriority="50"/>
+    <w:lsdException w:name="List Table 6 Colorful Accent 5" w:uiPriority="51"/>
+    <w:lsdException w:name="List Table 7 Colorful Accent 5" w:uiPriority="52"/>
+    <w:lsdException w:name="List Table 1 Light Accent 6" w:uiPriority="46"/>
+    <w:lsdException w:name="List Table 2 Accent 6" w:uiPriority="47"/>
+    <w:lsdException w:name="List Table 3 Accent 6" w:uiPriority="48"/>
+    <w:lsdException w:name="List Table 4 Accent 6" w:uiPriority="49"/>
+    <w:lsdException w:name="List Table 5 Dark Accent 6" w:uiPriority="50"/>
+    <w:lsdException w:name="List Table 6 Colorful Accent 6" w:uiPriority="51"/>
+    <w:lsdException w:name="List Table 7 Colorful Accent 6" w:uiPriority="52"/>
+    <w:lsdException w:name="Mention" w:semiHidden="1" w:unhideWhenUsed="1"/>
+    <w:lsdException w:name="Smart Hyperlink" w:semiHidden="1" w:unhideWhenUsed="1"/>
+    <w:lsdException w:name="Hashtag" w:semiHidden="1" w:unhideWhenUsed="1"/>
+    <w:lsdException w:name="Unresolved Mention" w:semiHidden="1" w:unhideWhenUsed="1"/>
+  </w:latentStyles>
+  <w:style w:type="paragraph" w:default="1" w:styleId="Standard">
+    <w:name w:val="Normal"/>
+    <w:qFormat/>
+  </w:style>
+  <w:style w:type="character" w:default="1" w:styleId="Absatz-Standardschriftart">
+    <w:name w:val="Default Paragraph Font"/>
+    <w:uiPriority w:val="1"/>
+    <w:semiHidden/>
+    <w:unhideWhenUsed/>
+  </w:style>
+  <w:style w:type="table" w:default="1" w:styleId="NormaleTabelle">
+    <w:name w:val="Normal Table"/>
+    <w:uiPriority w:val="99"/>
+    <w:semiHidden/>
+    <w:unhideWhenUsed/>
+    <w:tblPr>
+      <w:tblInd w:w="0" w:type="dxa"/>
+      <w:tblCellMar>
+        <w:top w:w="0" w:type="dxa"/>
+        <w:left w:w="108" w:type="dxa"/>
+        <w:bottom w:w="0" w:type="dxa"/>
+        <w:right w:w="108" w:type="dxa"/>
+      </w:tblCellMar>
+    </w:tblPr>
+  </w:style>
+  <w:style w:type="numbering" w:default="1" w:styleId="KeineListe">
+    <w:name w:val="No List"/>
+    <w:uiPriority w:val="99"/>
+    <w:semiHidden/>
+    <w:unhideWhenUsed/>
+  </w:style>
+  <w:style w:type="paragraph" w:customStyle="1" w:styleId="C2C5B6C96AA84645A4BF459C40F6775B">
+    <w:name w:val="C2C5B6C96AA84645A4BF459C40F6775B"/>
+    <w:rsid w:val="007A70A8"/>
+  </w:style>
+  <w:style w:type="paragraph" w:customStyle="1" w:styleId="F2F100FC0E0CFC4DA7CDD4020CB60303">
+    <w:name w:val="F2F100FC0E0CFC4DA7CDD4020CB60303"/>
+    <w:rsid w:val="007A70A8"/>
+  </w:style>
+  <w:style w:type="paragraph" w:customStyle="1" w:styleId="3A45BB73E803D14897059B520B31F017">
+    <w:name w:val="3A45BB73E803D14897059B520B31F017"/>
+    <w:rsid w:val="007A70A8"/>
+  </w:style>
+  <w:style w:type="paragraph" w:customStyle="1" w:styleId="584ABB1539FC034CADD7C13E0B02639A">
+    <w:name w:val="584ABB1539FC034CADD7C13E0B02639A"/>
+    <w:rsid w:val="007A70A8"/>
+  </w:style>
+  <w:style w:type="paragraph" w:customStyle="1" w:styleId="F99F1A3AF7C7384EA01E871CDA8E4875">
+    <w:name w:val="F99F1A3AF7C7384EA01E871CDA8E4875"/>
+    <w:rsid w:val="007A70A8"/>
+  </w:style>
+  <w:style w:type="paragraph" w:customStyle="1" w:styleId="53B4F2A5D4694948BC816B70653604A4">
+    <w:name w:val="53B4F2A5D4694948BC816B70653604A4"/>
+    <w:rsid w:val="007A70A8"/>
+  </w:style>
+  <w:style w:type="paragraph" w:customStyle="1" w:styleId="6EF9B3B40122BD418888EDADB10EC643">
+    <w:name w:val="6EF9B3B40122BD418888EDADB10EC643"/>
+    <w:rsid w:val="007A70A8"/>
+  </w:style>
+  <w:style w:type="paragraph" w:customStyle="1" w:styleId="27974FEBC4AC27438578036CDFBFB1A6">
+    <w:name w:val="27974FEBC4AC27438578036CDFBFB1A6"/>
+    <w:rsid w:val="007A70A8"/>
+  </w:style>
+  <w:style w:type="paragraph" w:customStyle="1" w:styleId="18C6DF4D00F61D4686A7EF2BEDA99EE4">
+    <w:name w:val="18C6DF4D00F61D4686A7EF2BEDA99EE4"/>
+    <w:rsid w:val="007A70A8"/>
+  </w:style>
+  <w:style w:type="paragraph" w:customStyle="1" w:styleId="CB1F584FFC5C744A8AF255F584F38E7F">
+    <w:name w:val="CB1F584FFC5C744A8AF255F584F38E7F"/>
+    <w:rsid w:val="007A70A8"/>
+  </w:style>
+  <w:style w:type="paragraph" w:customStyle="1" w:styleId="EC82ED46B0B3C94C86F33372650C31E7">
+    <w:name w:val="EC82ED46B0B3C94C86F33372650C31E7"/>
+    <w:rsid w:val="007A70A8"/>
+  </w:style>
+  <w:style w:type="paragraph" w:customStyle="1" w:styleId="F3AC9185D2700641B9AE15351C6A2072">
+    <w:name w:val="F3AC9185D2700641B9AE15351C6A2072"/>
+    <w:rsid w:val="007A70A8"/>
+  </w:style>
+  <w:style w:type="paragraph" w:customStyle="1" w:styleId="B85CA9ECBAA0444C832998BDBCDECD63">
+    <w:name w:val="B85CA9ECBAA0444C832998BDBCDECD63"/>
+    <w:rsid w:val="007A70A8"/>
+  </w:style>
+  <w:style w:type="paragraph" w:customStyle="1" w:styleId="54F3EAD1CDA69F429B5422840D2F122E">
+    <w:name w:val="54F3EAD1CDA69F429B5422840D2F122E"/>
+    <w:rsid w:val="007A70A8"/>
+  </w:style>
+  <w:style w:type="paragraph" w:customStyle="1" w:styleId="0D7A43FB9184B2419F52B0B57802288D">
+    <w:name w:val="0D7A43FB9184B2419F52B0B57802288D"/>
+    <w:rsid w:val="007A70A8"/>
+  </w:style>
+  <w:style w:type="paragraph" w:customStyle="1" w:styleId="C7E2F42E8C58C9418548FF89894E0EF3">
+    <w:name w:val="C7E2F42E8C58C9418548FF89894E0EF3"/>
+    <w:rsid w:val="007A70A8"/>
+  </w:style>
+  <w:style w:type="paragraph" w:customStyle="1" w:styleId="3DB2A062365B674099F2C13E76BE5E7A">
+    <w:name w:val="3DB2A062365B674099F2C13E76BE5E7A"/>
+    <w:rsid w:val="007A70A8"/>
+  </w:style>
+  <w:style w:type="paragraph" w:customStyle="1" w:styleId="4D2A6DDFBD6E1C499C58793B2208503D">
+    <w:name w:val="4D2A6DDFBD6E1C499C58793B2208503D"/>
+    <w:rsid w:val="007A70A8"/>
+  </w:style>
+  <w:style w:type="paragraph" w:customStyle="1" w:styleId="F71D545E7337904B895C3390C7EB20AC">
+    <w:name w:val="F71D545E7337904B895C3390C7EB20AC"/>
+    <w:rsid w:val="007A70A8"/>
+  </w:style>
+  <w:style w:type="paragraph" w:customStyle="1" w:styleId="309740AEFE90E64A848768B21E513D4A">
+    <w:name w:val="309740AEFE90E64A848768B21E513D4A"/>
+    <w:rsid w:val="007A70A8"/>
+  </w:style>
+  <w:style w:type="paragraph" w:customStyle="1" w:styleId="4C9180EBB769124FA07414BE514D58E4">
+    <w:name w:val="4C9180EBB769124FA07414BE514D58E4"/>
+    <w:rsid w:val="007A70A8"/>
+  </w:style>
+  <w:style w:type="paragraph" w:customStyle="1" w:styleId="6309FC4AD054C742A603AD3631644435">
+    <w:name w:val="6309FC4AD054C742A603AD3631644435"/>
+    <w:rsid w:val="007A70A8"/>
+  </w:style>
+</w:styles>
+</file>
+
+<file path=word/glossary/webSettings.xml><?xml version="1.0" encoding="utf-8"?>
+<w:webSettings xmlns:mc="http://schemas.openxmlformats.org/markup-compatibility/2006" xmlns:r="http://schemas.openxmlformats.org/officeDocument/2006/relationships" xmlns:w="http://schemas.openxmlformats.org/wordprocessingml/2006/main" xmlns:w14="http://schemas.microsoft.com/office/word/2010/wordml" xmlns:w15="http://schemas.microsoft.com/office/word/2012/wordml" xmlns:w16cid="http://schemas.microsoft.com/office/word/2016/wordml/cid" xmlns:w16se="http://schemas.microsoft.com/office/word/2015/wordml/symex" mc:Ignorable="w14 w15 w16se w16cid">
+  <w:optimizeForBrowser/>
+  <w:allowPNG/>
+</w:webSettings>
 </file>
 
 <file path=word/theme/theme1.xml><?xml version="1.0" encoding="utf-8"?>
@@ -3696,4 +5171,16 @@
     </a:ext>
   </a:extLst>
 </a:theme>
+</file>
+
+<file path=customXml/item1.xml><?xml version="1.0" encoding="utf-8"?>
+<b:Sources xmlns:b="http://schemas.openxmlformats.org/officeDocument/2006/bibliography" xmlns="http://schemas.openxmlformats.org/officeDocument/2006/bibliography" SelectedStyle="/APASixthEditionOfficeOnline.xsl" StyleName="APA" Version="6"/>
+</file>
+
+<file path=customXml/itemProps1.xml><?xml version="1.0" encoding="utf-8"?>
+<ds:datastoreItem xmlns:ds="http://schemas.openxmlformats.org/officeDocument/2006/customXml" ds:itemID="{827465CC-2396-2F41-BE82-97B873057F4B}">
+  <ds:schemaRefs>
+    <ds:schemaRef ds:uri="http://schemas.openxmlformats.org/officeDocument/2006/bibliography"/>
+  </ds:schemaRefs>
+</ds:datastoreItem>
 </file>
</xml_diff>

<commit_message>
update 22.02.18“ git commit -m update“
</commit_message>
<xml_diff>
--- a/DHPaper.docx
+++ b/DHPaper.docx
@@ -225,7 +225,7 @@
       <w:r>
         <w:fldChar w:fldCharType="separate"/>
       </w:r>
-      <w:hyperlink w:anchor="_Toc1733969" w:history="1">
+      <w:hyperlink w:anchor="_Toc1744736" w:history="1">
         <w:r>
           <w:rPr>
             <w:rStyle w:val="Hyperlink"/>
@@ -253,7 +253,7 @@
             <w:noProof/>
             <w:webHidden/>
           </w:rPr>
-          <w:instrText xml:space="preserve"> PAGEREF _Toc1733969 \h </w:instrText>
+          <w:instrText xml:space="preserve"> PAGEREF _Toc1744736 \h </w:instrText>
         </w:r>
         <w:r>
           <w:rPr>
@@ -300,7 +300,7 @@
           <w:lang w:eastAsia="de-DE" w:bidi="ar-SA"/>
         </w:rPr>
       </w:pPr>
-      <w:hyperlink w:anchor="_Toc1733970" w:history="1">
+      <w:hyperlink w:anchor="_Toc1744737" w:history="1">
         <w:r>
           <w:rPr>
             <w:rStyle w:val="Hyperlink"/>
@@ -328,7 +328,7 @@
             <w:noProof/>
             <w:webHidden/>
           </w:rPr>
-          <w:instrText xml:space="preserve"> PAGEREF _Toc1733970 \h </w:instrText>
+          <w:instrText xml:space="preserve"> PAGEREF _Toc1744737 \h </w:instrText>
         </w:r>
         <w:r>
           <w:rPr>
@@ -377,7 +377,7 @@
           <w:lang w:eastAsia="de-DE" w:bidi="ar-SA"/>
         </w:rPr>
       </w:pPr>
-      <w:hyperlink w:anchor="_Toc1733971" w:history="1">
+      <w:hyperlink w:anchor="_Toc1744738" w:history="1">
         <w:r>
           <w:rPr>
             <w:rStyle w:val="Hyperlink"/>
@@ -435,7 +435,232 @@
             <w:noProof/>
             <w:webHidden/>
           </w:rPr>
-          <w:instrText xml:space="preserve"> PAGEREF _Toc1733971 \h </w:instrText>
+          <w:instrText xml:space="preserve"> PAGEREF _Toc1744738 \h </w:instrText>
+        </w:r>
+        <w:r>
+          <w:rPr>
+            <w:noProof/>
+            <w:webHidden/>
+          </w:rPr>
+        </w:r>
+        <w:r>
+          <w:rPr>
+            <w:noProof/>
+            <w:webHidden/>
+          </w:rPr>
+          <w:fldChar w:fldCharType="separate"/>
+        </w:r>
+        <w:r>
+          <w:rPr>
+            <w:noProof/>
+            <w:webHidden/>
+          </w:rPr>
+          <w:t>4</w:t>
+        </w:r>
+        <w:r>
+          <w:rPr>
+            <w:noProof/>
+            <w:webHidden/>
+          </w:rPr>
+          <w:fldChar w:fldCharType="end"/>
+        </w:r>
+      </w:hyperlink>
+    </w:p>
+    <w:p>
+      <w:pPr>
+        <w:pStyle w:val="Verzeichnis2"/>
+        <w:tabs>
+          <w:tab w:val="right" w:leader="dot" w:pos="8778"/>
+        </w:tabs>
+        <w:rPr>
+          <w:rFonts w:eastAsiaTheme="minorEastAsia" w:cstheme="minorBidi"/>
+          <w:smallCaps w:val="0"/>
+          <w:noProof/>
+          <w:color w:val="auto"/>
+          <w:sz w:val="24"/>
+          <w:szCs w:val="24"/>
+          <w:lang w:eastAsia="de-DE" w:bidi="ar-SA"/>
+        </w:rPr>
+      </w:pPr>
+      <w:hyperlink w:anchor="_Toc1744739" w:history="1">
+        <w:r>
+          <w:rPr>
+            <w:rStyle w:val="Hyperlink"/>
+            <w:noProof/>
+            <w:lang w:val="en-US"/>
+          </w:rPr>
+          <w:t>The Definition of Gamification</w:t>
+        </w:r>
+        <w:r>
+          <w:rPr>
+            <w:noProof/>
+            <w:webHidden/>
+          </w:rPr>
+          <w:tab/>
+        </w:r>
+        <w:r>
+          <w:rPr>
+            <w:noProof/>
+            <w:webHidden/>
+          </w:rPr>
+          <w:fldChar w:fldCharType="begin"/>
+        </w:r>
+        <w:r>
+          <w:rPr>
+            <w:noProof/>
+            <w:webHidden/>
+          </w:rPr>
+          <w:instrText xml:space="preserve"> PAGEREF _Toc1744739 \h </w:instrText>
+        </w:r>
+        <w:r>
+          <w:rPr>
+            <w:noProof/>
+            <w:webHidden/>
+          </w:rPr>
+        </w:r>
+        <w:r>
+          <w:rPr>
+            <w:noProof/>
+            <w:webHidden/>
+          </w:rPr>
+          <w:fldChar w:fldCharType="separate"/>
+        </w:r>
+        <w:r>
+          <w:rPr>
+            <w:noProof/>
+            <w:webHidden/>
+          </w:rPr>
+          <w:t>4</w:t>
+        </w:r>
+        <w:r>
+          <w:rPr>
+            <w:noProof/>
+            <w:webHidden/>
+          </w:rPr>
+          <w:fldChar w:fldCharType="end"/>
+        </w:r>
+      </w:hyperlink>
+    </w:p>
+    <w:p>
+      <w:pPr>
+        <w:pStyle w:val="Verzeichnis2"/>
+        <w:tabs>
+          <w:tab w:val="right" w:leader="dot" w:pos="8778"/>
+        </w:tabs>
+        <w:rPr>
+          <w:rFonts w:eastAsiaTheme="minorEastAsia" w:cstheme="minorBidi"/>
+          <w:smallCaps w:val="0"/>
+          <w:noProof/>
+          <w:color w:val="auto"/>
+          <w:sz w:val="24"/>
+          <w:szCs w:val="24"/>
+          <w:lang w:eastAsia="de-DE" w:bidi="ar-SA"/>
+        </w:rPr>
+      </w:pPr>
+      <w:hyperlink w:anchor="_Toc1744740" w:history="1">
+        <w:r>
+          <w:rPr>
+            <w:rStyle w:val="Hyperlink"/>
+            <w:noProof/>
+            <w:lang w:val="en-US"/>
+          </w:rPr>
+          <w:t>The History of Gamification</w:t>
+        </w:r>
+        <w:r>
+          <w:rPr>
+            <w:noProof/>
+            <w:webHidden/>
+          </w:rPr>
+          <w:tab/>
+        </w:r>
+        <w:r>
+          <w:rPr>
+            <w:noProof/>
+            <w:webHidden/>
+          </w:rPr>
+          <w:fldChar w:fldCharType="begin"/>
+        </w:r>
+        <w:r>
+          <w:rPr>
+            <w:noProof/>
+            <w:webHidden/>
+          </w:rPr>
+          <w:instrText xml:space="preserve"> PAGEREF _Toc1744740 \h </w:instrText>
+        </w:r>
+        <w:r>
+          <w:rPr>
+            <w:noProof/>
+            <w:webHidden/>
+          </w:rPr>
+        </w:r>
+        <w:r>
+          <w:rPr>
+            <w:noProof/>
+            <w:webHidden/>
+          </w:rPr>
+          <w:fldChar w:fldCharType="separate"/>
+        </w:r>
+        <w:r>
+          <w:rPr>
+            <w:noProof/>
+            <w:webHidden/>
+          </w:rPr>
+          <w:t>4</w:t>
+        </w:r>
+        <w:r>
+          <w:rPr>
+            <w:noProof/>
+            <w:webHidden/>
+          </w:rPr>
+          <w:fldChar w:fldCharType="end"/>
+        </w:r>
+      </w:hyperlink>
+    </w:p>
+    <w:p>
+      <w:pPr>
+        <w:pStyle w:val="Verzeichnis2"/>
+        <w:tabs>
+          <w:tab w:val="right" w:leader="dot" w:pos="8778"/>
+        </w:tabs>
+        <w:rPr>
+          <w:rFonts w:eastAsiaTheme="minorEastAsia" w:cstheme="minorBidi"/>
+          <w:smallCaps w:val="0"/>
+          <w:noProof/>
+          <w:color w:val="auto"/>
+          <w:sz w:val="24"/>
+          <w:szCs w:val="24"/>
+          <w:lang w:eastAsia="de-DE" w:bidi="ar-SA"/>
+        </w:rPr>
+      </w:pPr>
+      <w:hyperlink w:anchor="_Toc1744741" w:history="1">
+        <w:r>
+          <w:rPr>
+            <w:rStyle w:val="Hyperlink"/>
+            <w:noProof/>
+            <w:lang w:val="en-US"/>
+          </w:rPr>
+          <w:t>Gamification: Examples</w:t>
+        </w:r>
+        <w:r>
+          <w:rPr>
+            <w:noProof/>
+            <w:webHidden/>
+          </w:rPr>
+          <w:tab/>
+        </w:r>
+        <w:r>
+          <w:rPr>
+            <w:noProof/>
+            <w:webHidden/>
+          </w:rPr>
+          <w:fldChar w:fldCharType="begin"/>
+        </w:r>
+        <w:r>
+          <w:rPr>
+            <w:noProof/>
+            <w:webHidden/>
+          </w:rPr>
+          <w:instrText xml:space="preserve"> PAGEREF _Toc1744741 \h </w:instrText>
         </w:r>
         <w:r>
           <w:rPr>
@@ -484,14 +709,14 @@
           <w:lang w:eastAsia="de-DE" w:bidi="ar-SA"/>
         </w:rPr>
       </w:pPr>
-      <w:hyperlink w:anchor="_Toc1733972" w:history="1">
+      <w:hyperlink w:anchor="_Toc1744742" w:history="1">
         <w:r>
           <w:rPr>
             <w:rStyle w:val="Hyperlink"/>
             <w:noProof/>
             <w:lang w:val="en-US"/>
           </w:rPr>
-          <w:t>Why we need Gamification in the DH</w:t>
+          <w:t>Where Gamification can be used in the DH</w:t>
         </w:r>
         <w:r>
           <w:rPr>
@@ -512,7 +737,7 @@
             <w:noProof/>
             <w:webHidden/>
           </w:rPr>
-          <w:instrText xml:space="preserve"> PAGEREF _Toc1733972 \h </w:instrText>
+          <w:instrText xml:space="preserve"> PAGEREF _Toc1744742 \h </w:instrText>
         </w:r>
         <w:r>
           <w:rPr>
@@ -532,7 +757,82 @@
             <w:noProof/>
             <w:webHidden/>
           </w:rPr>
-          <w:t>4</w:t>
+          <w:t>5</w:t>
+        </w:r>
+        <w:r>
+          <w:rPr>
+            <w:noProof/>
+            <w:webHidden/>
+          </w:rPr>
+          <w:fldChar w:fldCharType="end"/>
+        </w:r>
+      </w:hyperlink>
+    </w:p>
+    <w:p>
+      <w:pPr>
+        <w:pStyle w:val="Verzeichnis2"/>
+        <w:tabs>
+          <w:tab w:val="right" w:leader="dot" w:pos="8778"/>
+        </w:tabs>
+        <w:rPr>
+          <w:rFonts w:eastAsiaTheme="minorEastAsia" w:cstheme="minorBidi"/>
+          <w:smallCaps w:val="0"/>
+          <w:noProof/>
+          <w:color w:val="auto"/>
+          <w:sz w:val="24"/>
+          <w:szCs w:val="24"/>
+          <w:lang w:eastAsia="de-DE" w:bidi="ar-SA"/>
+        </w:rPr>
+      </w:pPr>
+      <w:hyperlink w:anchor="_Toc1744743" w:history="1">
+        <w:r>
+          <w:rPr>
+            <w:rStyle w:val="Hyperlink"/>
+            <w:noProof/>
+            <w:lang w:val="en-US"/>
+          </w:rPr>
+          <w:t>Crowdsourcing and Gamification</w:t>
+        </w:r>
+        <w:r>
+          <w:rPr>
+            <w:noProof/>
+            <w:webHidden/>
+          </w:rPr>
+          <w:tab/>
+        </w:r>
+        <w:r>
+          <w:rPr>
+            <w:noProof/>
+            <w:webHidden/>
+          </w:rPr>
+          <w:fldChar w:fldCharType="begin"/>
+        </w:r>
+        <w:r>
+          <w:rPr>
+            <w:noProof/>
+            <w:webHidden/>
+          </w:rPr>
+          <w:instrText xml:space="preserve"> PAGEREF _Toc1744743 \h </w:instrText>
+        </w:r>
+        <w:r>
+          <w:rPr>
+            <w:noProof/>
+            <w:webHidden/>
+          </w:rPr>
+        </w:r>
+        <w:r>
+          <w:rPr>
+            <w:noProof/>
+            <w:webHidden/>
+          </w:rPr>
+          <w:fldChar w:fldCharType="separate"/>
+        </w:r>
+        <w:r>
+          <w:rPr>
+            <w:noProof/>
+            <w:webHidden/>
+          </w:rPr>
+          <w:t>5</w:t>
         </w:r>
         <w:r>
           <w:rPr>
@@ -561,7 +861,7 @@
           <w:lang w:eastAsia="de-DE" w:bidi="ar-SA"/>
         </w:rPr>
       </w:pPr>
-      <w:hyperlink w:anchor="_Toc1733973" w:history="1">
+      <w:hyperlink w:anchor="_Toc1744744" w:history="1">
         <w:r>
           <w:rPr>
             <w:rStyle w:val="Hyperlink"/>
@@ -589,7 +889,7 @@
             <w:noProof/>
             <w:webHidden/>
           </w:rPr>
-          <w:instrText xml:space="preserve"> PAGEREF _Toc1733973 \h </w:instrText>
+          <w:instrText xml:space="preserve"> PAGEREF _Toc1744744 \h </w:instrText>
         </w:r>
         <w:r>
           <w:rPr>
@@ -609,7 +909,7 @@
             <w:noProof/>
             <w:webHidden/>
           </w:rPr>
-          <w:t>4</w:t>
+          <w:t>6</w:t>
         </w:r>
         <w:r>
           <w:rPr>
@@ -640,8 +940,6 @@
     <w:p/>
     <w:p/>
     <w:p/>
-    <w:p/>
-    <w:p/>
     <w:p>
       <w:pPr>
         <w:pStyle w:val="berschrift1"/>
@@ -650,11 +948,14 @@
     <w:p>
       <w:pPr>
         <w:pStyle w:val="berschrift1"/>
-        <w:rPr>
-          <w:lang w:val="en-US"/>
-        </w:rPr>
-      </w:pPr>
-      <w:bookmarkStart w:id="0" w:name="_Toc1733969"/>
+        <w:pBdr>
+          <w:bottom w:val="single" w:sz="4" w:space="1" w:color="auto"/>
+        </w:pBdr>
+        <w:rPr>
+          <w:lang w:val="en-US"/>
+        </w:rPr>
+      </w:pPr>
+      <w:bookmarkStart w:id="0" w:name="_Toc1744736"/>
       <w:r>
         <w:rPr>
           <w:lang w:val="en-US"/>
@@ -671,20 +972,13 @@
     </w:p>
     <w:p>
       <w:pPr>
-        <w:rPr>
-          <w:lang w:val="en-US"/>
-        </w:rPr>
-      </w:pPr>
-    </w:p>
-    <w:p>
-      <w:pPr>
         <w:pStyle w:val="berschrift2"/>
         <w:rPr>
           <w:lang w:val="en-US"/>
         </w:rPr>
       </w:pPr>
       <w:bookmarkStart w:id="1" w:name="_Toc536790811"/>
-      <w:bookmarkStart w:id="2" w:name="_Toc1733970"/>
+      <w:bookmarkStart w:id="2" w:name="_Toc1744737"/>
       <w:r>
         <w:rPr>
           <w:lang w:val="en-US"/>
@@ -1021,91 +1315,180 @@
           <w:lang w:val="en-US"/>
         </w:rPr>
       </w:pPr>
-      <w:bookmarkStart w:id="3" w:name="_GoBack"/>
+      <w:r>
+        <w:rPr>
+          <w:lang w:val="en-US"/>
+        </w:rPr>
+        <w:t>During the work on this paper we will develop a concept</w:t>
+      </w:r>
+      <w:r>
+        <w:rPr>
+          <w:lang w:val="en-US"/>
+        </w:rPr>
+        <w:t>/ example</w:t>
+      </w:r>
+      <w:r>
+        <w:rPr>
+          <w:lang w:val="en-US"/>
+        </w:rPr>
+        <w:t xml:space="preserve"> for a</w:t>
+      </w:r>
+      <w:r>
+        <w:rPr>
+          <w:lang w:val="en-US"/>
+        </w:rPr>
+        <w:t xml:space="preserve"> </w:t>
+      </w:r>
+      <w:r>
+        <w:rPr>
+          <w:lang w:val="en-US"/>
+        </w:rPr>
+        <w:t xml:space="preserve">gamification tool to be used </w:t>
+      </w:r>
+      <w:r>
+        <w:rPr>
+          <w:lang w:val="en-US"/>
+        </w:rPr>
+        <w:t xml:space="preserve">in the Digital Humanities. This process will include </w:t>
+      </w:r>
+      <w:r>
+        <w:rPr>
+          <w:lang w:val="en-US"/>
+        </w:rPr>
+        <w:t xml:space="preserve">how to find a suitable subject. What are the important features this tool needs to implement? How can we achieve the goal of user friendliness? What are the problems that we encounter on the way? The result will passible not be a perfect Digital Humanities gamification tool. </w:t>
+      </w:r>
+      <w:r>
+        <w:rPr>
+          <w:lang w:val="en-US"/>
+        </w:rPr>
+        <w:t>But a blueprint of how we would fulfill th</w:t>
+      </w:r>
+      <w:r>
+        <w:rPr>
+          <w:lang w:val="en-US"/>
+        </w:rPr>
+        <w:t>is</w:t>
+      </w:r>
+      <w:r>
+        <w:rPr>
+          <w:lang w:val="en-US"/>
+        </w:rPr>
+        <w:t xml:space="preserve"> task with more time. </w:t>
+      </w:r>
+    </w:p>
+    <w:p>
+      <w:pPr>
+        <w:pStyle w:val="berschrift1"/>
+        <w:pBdr>
+          <w:bottom w:val="single" w:sz="4" w:space="1" w:color="auto"/>
+        </w:pBdr>
+        <w:rPr>
+          <w:lang w:val="en-US"/>
+        </w:rPr>
+      </w:pPr>
+      <w:bookmarkStart w:id="3" w:name="_Toc536790812"/>
+      <w:bookmarkStart w:id="4" w:name="_Toc1744738"/>
+      <w:r>
+        <w:rPr>
+          <w:lang w:val="en-US"/>
+        </w:rPr>
+        <w:lastRenderedPageBreak/>
+        <w:t>What</w:t>
+      </w:r>
+      <w:r>
+        <w:t xml:space="preserve"> </w:t>
+      </w:r>
+      <w:r>
+        <w:rPr>
+          <w:lang w:val="en-US"/>
+        </w:rPr>
+        <w:t>is</w:t>
+      </w:r>
+      <w:r>
+        <w:t xml:space="preserve"> </w:t>
+      </w:r>
+      <w:r>
+        <w:rPr>
+          <w:lang w:val="en-US"/>
+        </w:rPr>
+        <w:t>Gamification?</w:t>
+      </w:r>
       <w:bookmarkEnd w:id="3"/>
-    </w:p>
-    <w:p>
-      <w:pPr>
-        <w:spacing w:line="360" w:lineRule="auto"/>
-        <w:rPr>
-          <w:lang w:val="en-US"/>
-        </w:rPr>
-      </w:pPr>
-    </w:p>
-    <w:p>
-      <w:pPr>
-        <w:spacing w:line="360" w:lineRule="auto"/>
-        <w:rPr>
-          <w:lang w:val="en-US"/>
-        </w:rPr>
-      </w:pPr>
-    </w:p>
-    <w:p>
-      <w:pPr>
-        <w:spacing w:line="360" w:lineRule="auto"/>
-        <w:rPr>
-          <w:lang w:val="en-US"/>
-        </w:rPr>
-      </w:pPr>
-    </w:p>
-    <w:p>
-      <w:pPr>
-        <w:spacing w:line="360" w:lineRule="auto"/>
-        <w:rPr>
-          <w:lang w:val="en-US"/>
-        </w:rPr>
-      </w:pPr>
-      <w:r>
-        <w:rPr>
-          <w:lang w:val="en-US"/>
-        </w:rPr>
-        <w:lastRenderedPageBreak/>
+      <w:bookmarkEnd w:id="4"/>
+    </w:p>
+    <w:p>
+      <w:pPr>
+        <w:pStyle w:val="berschrift2"/>
+        <w:rPr>
+          <w:lang w:val="en-US"/>
+        </w:rPr>
+      </w:pPr>
+      <w:bookmarkStart w:id="5" w:name="_Toc1744739"/>
+      <w:r>
+        <w:rPr>
+          <w:lang w:val="en-US"/>
+        </w:rPr>
+        <w:t>The Definition of Gamification</w:t>
+      </w:r>
+      <w:bookmarkEnd w:id="5"/>
+      <w:r>
+        <w:rPr>
+          <w:lang w:val="en-US"/>
+        </w:rPr>
         <w:t xml:space="preserve"> </w:t>
       </w:r>
     </w:p>
     <w:p>
       <w:pPr>
-        <w:pStyle w:val="berschrift1"/>
-        <w:rPr>
-          <w:lang w:val="en-US"/>
-        </w:rPr>
-      </w:pPr>
-      <w:bookmarkStart w:id="4" w:name="_Toc536790812"/>
-    </w:p>
-    <w:p>
-      <w:pPr>
-        <w:pStyle w:val="berschrift1"/>
-        <w:rPr>
-          <w:lang w:val="en-US"/>
-        </w:rPr>
-      </w:pPr>
-      <w:bookmarkStart w:id="5" w:name="_Toc1733971"/>
-      <w:r>
-        <w:rPr>
-          <w:lang w:val="en-US"/>
-        </w:rPr>
-        <w:t>What</w:t>
-      </w:r>
-      <w:r>
+        <w:rPr>
+          <w:lang w:val="en-US"/>
+        </w:rPr>
+      </w:pPr>
+    </w:p>
+    <w:p>
+      <w:pPr>
+        <w:pStyle w:val="berschrift2"/>
+        <w:rPr>
+          <w:lang w:val="en-US"/>
+        </w:rPr>
+      </w:pPr>
+      <w:bookmarkStart w:id="6" w:name="_Toc1744740"/>
+      <w:r>
+        <w:rPr>
+          <w:lang w:val="en-US"/>
+        </w:rPr>
+        <w:t>The History of Gamification</w:t>
+      </w:r>
+      <w:bookmarkEnd w:id="6"/>
+      <w:r>
+        <w:rPr>
+          <w:lang w:val="en-US"/>
+        </w:rPr>
         <w:t xml:space="preserve"> </w:t>
       </w:r>
-      <w:r>
-        <w:rPr>
-          <w:lang w:val="en-US"/>
-        </w:rPr>
-        <w:t>is</w:t>
-      </w:r>
-      <w:r>
-        <w:t xml:space="preserve"> </w:t>
-      </w:r>
-      <w:r>
-        <w:rPr>
-          <w:lang w:val="en-US"/>
-        </w:rPr>
-        <w:t>Gamification?</w:t>
-      </w:r>
-      <w:bookmarkEnd w:id="4"/>
-      <w:bookmarkEnd w:id="5"/>
+    </w:p>
+    <w:p>
+      <w:pPr>
+        <w:pStyle w:val="berschrift2"/>
+        <w:rPr>
+          <w:lang w:val="en-US"/>
+        </w:rPr>
+      </w:pPr>
+      <w:bookmarkStart w:id="7" w:name="_Toc1744741"/>
+      <w:r>
+        <w:rPr>
+          <w:lang w:val="en-US"/>
+        </w:rPr>
+        <w:t>Gamification: Examples</w:t>
+      </w:r>
+      <w:bookmarkEnd w:id="7"/>
+    </w:p>
+    <w:p>
+      <w:pPr>
+        <w:rPr>
+          <w:lang w:val="en-US"/>
+        </w:rPr>
+      </w:pPr>
     </w:p>
     <w:p>
       <w:pPr>
@@ -1122,7 +1505,7 @@
         <w:rPr>
           <w:lang w:val="en-US"/>
         </w:rPr>
-        <w:t xml:space="preserve">Definition </w:t>
+        <w:t>Pros and Cons</w:t>
       </w:r>
     </w:p>
     <w:p>
@@ -1140,60 +1523,6 @@
         <w:rPr>
           <w:lang w:val="en-US"/>
         </w:rPr>
-        <w:t xml:space="preserve">History </w:t>
-      </w:r>
-    </w:p>
-    <w:p>
-      <w:pPr>
-        <w:pStyle w:val="Listenabsatz"/>
-        <w:numPr>
-          <w:ilvl w:val="0"/>
-          <w:numId w:val="18"/>
-        </w:numPr>
-        <w:rPr>
-          <w:lang w:val="en-US"/>
-        </w:rPr>
-      </w:pPr>
-      <w:r>
-        <w:rPr>
-          <w:lang w:val="en-US"/>
-        </w:rPr>
-        <w:t xml:space="preserve">Examples </w:t>
-      </w:r>
-    </w:p>
-    <w:p>
-      <w:pPr>
-        <w:pStyle w:val="Listenabsatz"/>
-        <w:numPr>
-          <w:ilvl w:val="0"/>
-          <w:numId w:val="18"/>
-        </w:numPr>
-        <w:rPr>
-          <w:lang w:val="en-US"/>
-        </w:rPr>
-      </w:pPr>
-      <w:r>
-        <w:rPr>
-          <w:lang w:val="en-US"/>
-        </w:rPr>
-        <w:t>Pros and Cons</w:t>
-      </w:r>
-    </w:p>
-    <w:p>
-      <w:pPr>
-        <w:pStyle w:val="Listenabsatz"/>
-        <w:numPr>
-          <w:ilvl w:val="0"/>
-          <w:numId w:val="18"/>
-        </w:numPr>
-        <w:rPr>
-          <w:lang w:val="en-US"/>
-        </w:rPr>
-      </w:pPr>
-      <w:r>
-        <w:rPr>
-          <w:lang w:val="en-US"/>
-        </w:rPr>
         <w:t>Studies?</w:t>
       </w:r>
     </w:p>
@@ -1212,8 +1541,7 @@
           <w:lang w:val="en-US"/>
         </w:rPr>
       </w:pPr>
-      <w:bookmarkStart w:id="6" w:name="_Toc536790813"/>
-      <w:bookmarkStart w:id="7" w:name="_Toc1733972"/>
+      <w:bookmarkStart w:id="8" w:name="_Toc536790813"/>
     </w:p>
     <w:p>
       <w:pPr>
@@ -1325,25 +1653,21 @@
           <w:lang w:val="en-US"/>
         </w:rPr>
       </w:pPr>
+      <w:bookmarkStart w:id="9" w:name="_Toc1744742"/>
+    </w:p>
+    <w:p>
+      <w:pPr>
+        <w:rPr>
+          <w:lang w:val="en-US"/>
+        </w:rPr>
+      </w:pPr>
     </w:p>
     <w:p>
       <w:pPr>
         <w:pStyle w:val="berschrift1"/>
-        <w:rPr>
-          <w:lang w:val="en-US"/>
-        </w:rPr>
-      </w:pPr>
-    </w:p>
-    <w:p>
-      <w:pPr>
-        <w:rPr>
-          <w:lang w:val="en-US"/>
-        </w:rPr>
-      </w:pPr>
-    </w:p>
-    <w:p>
-      <w:pPr>
-        <w:pStyle w:val="berschrift1"/>
+        <w:pBdr>
+          <w:bottom w:val="single" w:sz="4" w:space="1" w:color="auto"/>
+        </w:pBdr>
         <w:rPr>
           <w:lang w:val="en-US"/>
         </w:rPr>
@@ -1353,10 +1677,46 @@
           <w:lang w:val="en-US"/>
         </w:rPr>
         <w:lastRenderedPageBreak/>
-        <w:t>Why we need Gamification in the DH</w:t>
-      </w:r>
-      <w:bookmarkEnd w:id="6"/>
-      <w:bookmarkEnd w:id="7"/>
+        <w:t>Wh</w:t>
+      </w:r>
+      <w:r>
+        <w:rPr>
+          <w:lang w:val="en-US"/>
+        </w:rPr>
+        <w:t>ere</w:t>
+      </w:r>
+      <w:r>
+        <w:rPr>
+          <w:lang w:val="en-US"/>
+        </w:rPr>
+        <w:t xml:space="preserve"> Gamification</w:t>
+      </w:r>
+      <w:r>
+        <w:rPr>
+          <w:lang w:val="en-US"/>
+        </w:rPr>
+        <w:t xml:space="preserve"> c</w:t>
+      </w:r>
+      <w:r>
+        <w:rPr>
+          <w:lang w:val="en-US"/>
+        </w:rPr>
+        <w:t>an</w:t>
+      </w:r>
+      <w:r>
+        <w:rPr>
+          <w:lang w:val="en-US"/>
+        </w:rPr>
+        <w:t xml:space="preserve"> be used</w:t>
+      </w:r>
+      <w:r>
+        <w:rPr>
+          <w:lang w:val="en-US"/>
+        </w:rPr>
+        <w:t xml:space="preserve"> in the DH</w:t>
+      </w:r>
+      <w:bookmarkEnd w:id="8"/>
+      <w:bookmarkEnd w:id="9"/>
     </w:p>
     <w:p>
       <w:pPr>
@@ -1447,14 +1807,314 @@
         </w:rPr>
         <w:t xml:space="preserve">What we hope for in the Future </w:t>
       </w:r>
-      <w:bookmarkStart w:id="8" w:name="_Toc536790814"/>
-    </w:p>
-    <w:p>
-      <w:pPr>
-        <w:rPr>
-          <w:lang w:val="en-US"/>
-        </w:rPr>
-      </w:pPr>
+    </w:p>
+    <w:p>
+      <w:pPr>
+        <w:pStyle w:val="berschrift2"/>
+        <w:rPr>
+          <w:lang w:val="en-US"/>
+        </w:rPr>
+      </w:pPr>
+      <w:bookmarkStart w:id="10" w:name="_Toc1744743"/>
+      <w:r>
+        <w:rPr>
+          <w:lang w:val="en-US"/>
+        </w:rPr>
+        <w:t>Crowd</w:t>
+      </w:r>
+      <w:r>
+        <w:rPr>
+          <w:lang w:val="en-US"/>
+        </w:rPr>
+        <w:t>sourcing and Gamification</w:t>
+      </w:r>
+      <w:bookmarkEnd w:id="10"/>
+      <w:r>
+        <w:rPr>
+          <w:lang w:val="en-US"/>
+        </w:rPr>
+        <w:t xml:space="preserve"> </w:t>
+      </w:r>
+    </w:p>
+    <w:p>
+      <w:pPr>
+        <w:rPr>
+          <w:lang w:val="en-US"/>
+        </w:rPr>
+      </w:pPr>
+      <w:bookmarkStart w:id="11" w:name="_Toc536790814"/>
+      <w:r>
+        <w:rPr>
+          <w:lang w:val="en-US"/>
+        </w:rPr>
+        <w:t>Crow</w:t>
+      </w:r>
+      <w:r>
+        <w:rPr>
+          <w:lang w:val="en-US"/>
+        </w:rPr>
+        <w:t>d</w:t>
+      </w:r>
+      <w:r>
+        <w:rPr>
+          <w:lang w:val="en-US"/>
+        </w:rPr>
+        <w:t>sourcing is sourcing model to divide work between participants to achieve a cumulative result (e.g. Wikipedia).  Using the intelligence of the masses can be effective in many ways. Not only to possible save some</w:t>
+      </w:r>
+      <w:r>
+        <w:rPr>
+          <w:lang w:val="en-US"/>
+        </w:rPr>
+        <w:t xml:space="preserve"> money</w:t>
+      </w:r>
+      <w:r>
+        <w:rPr>
+          <w:lang w:val="en-US"/>
+        </w:rPr>
+        <w:t xml:space="preserve"> but to perform large tasks faster with dividing it on to the crow</w:t>
+      </w:r>
+      <w:r>
+        <w:rPr>
+          <w:lang w:val="en-US"/>
+        </w:rPr>
+        <w:t>d</w:t>
+      </w:r>
+      <w:r>
+        <w:rPr>
+          <w:lang w:val="en-US"/>
+        </w:rPr>
+        <w:t xml:space="preserve"> and using the different skills </w:t>
+      </w:r>
+      <w:r>
+        <w:rPr>
+          <w:lang w:val="en-US"/>
+        </w:rPr>
+        <w:t xml:space="preserve">from </w:t>
+      </w:r>
+      <w:r>
+        <w:rPr>
+          <w:lang w:val="en-US"/>
+        </w:rPr>
+        <w:t>the people who form the crowed. Combining know how of a verity of people is often used by non-prof</w:t>
+      </w:r>
+      <w:r>
+        <w:rPr>
+          <w:lang w:val="en-US"/>
+        </w:rPr>
+        <w:t>it</w:t>
+      </w:r>
+      <w:r>
+        <w:rPr>
+          <w:lang w:val="en-US"/>
+        </w:rPr>
+        <w:t>-</w:t>
+      </w:r>
+      <w:r>
+        <w:rPr>
+          <w:lang w:val="en-US"/>
+        </w:rPr>
+        <w:t>organizations</w:t>
+      </w:r>
+      <w:r>
+        <w:rPr>
+          <w:lang w:val="en-US"/>
+        </w:rPr>
+        <w:t xml:space="preserve"> </w:t>
+      </w:r>
+      <w:r>
+        <w:rPr>
+          <w:lang w:val="en-US"/>
+        </w:rPr>
+        <w:t>to</w:t>
+      </w:r>
+      <w:r>
+        <w:rPr>
+          <w:lang w:val="en-US"/>
+        </w:rPr>
+        <w:t xml:space="preserve"> </w:t>
+      </w:r>
+      <w:r>
+        <w:rPr>
+          <w:lang w:val="en-US"/>
+        </w:rPr>
+        <w:t>create common goods.</w:t>
+      </w:r>
+      <w:r>
+        <w:rPr>
+          <w:lang w:val="en-US"/>
+        </w:rPr>
+        <w:tab/>
+      </w:r>
+      <w:r>
+        <w:rPr>
+          <w:lang w:val="en-US"/>
+        </w:rPr>
+        <w:tab/>
+      </w:r>
+      <w:r>
+        <w:rPr>
+          <w:lang w:val="en-US"/>
+        </w:rPr>
+        <w:tab/>
+      </w:r>
+      <w:r>
+        <w:rPr>
+          <w:lang w:val="en-US"/>
+        </w:rPr>
+        <w:tab/>
+      </w:r>
+      <w:r>
+        <w:rPr>
+          <w:lang w:val="en-US"/>
+        </w:rPr>
+        <w:tab/>
+      </w:r>
+      <w:r>
+        <w:rPr>
+          <w:lang w:val="en-US"/>
+        </w:rPr>
+        <w:tab/>
+      </w:r>
+      <w:r>
+        <w:rPr>
+          <w:lang w:val="en-US"/>
+        </w:rPr>
+        <w:t xml:space="preserve">           </w:t>
+      </w:r>
+      <w:r>
+        <w:rPr>
+          <w:lang w:val="en-US"/>
+        </w:rPr>
+        <w:t xml:space="preserve"> </w:t>
+      </w:r>
+      <w:r>
+        <w:rPr>
+          <w:lang w:val="en-US"/>
+        </w:rPr>
+        <w:t xml:space="preserve">In times of the internet is becomes more popular to use </w:t>
+      </w:r>
+      <w:r>
+        <w:rPr>
+          <w:lang w:val="en-US"/>
+        </w:rPr>
+        <w:t>C</w:t>
+      </w:r>
+      <w:r>
+        <w:rPr>
+          <w:lang w:val="en-US"/>
+        </w:rPr>
+        <w:t>rowdsourcing to realize all kinds of projects and perform research tasks. Crowdsourcing can be also used in the Digital Humanities.</w:t>
+      </w:r>
+      <w:r>
+        <w:rPr>
+          <w:lang w:val="en-US"/>
+        </w:rPr>
+        <w:t xml:space="preserve"> </w:t>
+      </w:r>
+    </w:p>
+    <w:p>
+      <w:pPr>
+        <w:spacing w:after="0" w:line="240" w:lineRule="auto"/>
+        <w:rPr>
+          <w:rFonts w:ascii="Times New Roman" w:eastAsia="Times New Roman" w:hAnsi="Times New Roman" w:cs="Times New Roman"/>
+          <w:color w:val="auto"/>
+          <w:lang w:val="en-US" w:eastAsia="de-DE" w:bidi="ar-SA"/>
+        </w:rPr>
+      </w:pPr>
+      <w:r>
+        <w:rPr>
+          <w:rFonts w:ascii="Times New Roman" w:eastAsia="Times New Roman" w:hAnsi="Times New Roman" w:cs="Times New Roman"/>
+          <w:color w:val="auto"/>
+          <w:lang w:val="en-US" w:eastAsia="de-DE" w:bidi="ar-SA"/>
+        </w:rPr>
+        <w:t>“Crowdsourcing is a type of participative online activity in which an individual, an institution, a non-profit organization, or company proposes to a group of individuals of varying knowledge, heterogeneity, and number, via a flexible open call, the voluntary undertaking of a task.”</w:t>
+      </w:r>
+      <w:r>
+        <w:rPr>
+          <w:rFonts w:ascii="Times New Roman" w:eastAsia="Times New Roman" w:hAnsi="Times New Roman" w:cs="Times New Roman"/>
+          <w:i/>
+          <w:iCs/>
+          <w:color w:val="auto"/>
+          <w:lang w:val="en-US" w:eastAsia="de-DE" w:bidi="ar-SA"/>
+        </w:rPr>
+        <w:t> </w:t>
+      </w:r>
+      <w:r>
+        <w:rPr>
+          <w:rFonts w:ascii="Times New Roman" w:eastAsia="Times New Roman" w:hAnsi="Times New Roman" w:cs="Times New Roman"/>
+          <w:iCs/>
+          <w:color w:val="auto"/>
+          <w:lang w:val="en-US" w:eastAsia="de-DE" w:bidi="ar-SA"/>
+        </w:rPr>
+        <w:t>(</w:t>
+      </w:r>
+      <w:proofErr w:type="spellStart"/>
+      <w:r>
+        <w:rPr>
+          <w:rFonts w:ascii="Times New Roman" w:eastAsia="Times New Roman" w:hAnsi="Times New Roman" w:cs="Times New Roman"/>
+          <w:iCs/>
+          <w:color w:val="auto"/>
+          <w:lang w:val="en-US" w:eastAsia="de-DE" w:bidi="ar-SA"/>
+        </w:rPr>
+        <w:t>Estelles-Arolas</w:t>
+      </w:r>
+      <w:proofErr w:type="spellEnd"/>
+      <w:r>
+        <w:rPr>
+          <w:rFonts w:ascii="Times New Roman" w:eastAsia="Times New Roman" w:hAnsi="Times New Roman" w:cs="Times New Roman"/>
+          <w:iCs/>
+          <w:color w:val="auto"/>
+          <w:lang w:val="en-US" w:eastAsia="de-DE" w:bidi="ar-SA"/>
+        </w:rPr>
+        <w:t xml:space="preserve"> &amp;Gonzales-Landon-de-Guevara, 2012)</w:t>
+      </w:r>
+    </w:p>
+    <w:p>
+      <w:pPr>
+        <w:rPr>
+          <w:lang w:val="en-US"/>
+        </w:rPr>
+      </w:pPr>
+    </w:p>
+    <w:p>
+      <w:pPr>
+        <w:rPr>
+          <w:lang w:val="en-US"/>
+        </w:rPr>
+      </w:pPr>
+      <w:r>
+        <w:rPr>
+          <w:lang w:val="en-US"/>
+        </w:rPr>
+        <w:t xml:space="preserve">So, what is Crowdsourcing in the context of the Digital Humanities?  </w:t>
+      </w:r>
+    </w:p>
+    <w:p>
+      <w:pPr>
+        <w:rPr>
+          <w:lang w:val="en-US"/>
+        </w:rPr>
+      </w:pPr>
+    </w:p>
+    <w:p>
+      <w:pPr>
+        <w:rPr>
+          <w:lang w:val="en-US"/>
+        </w:rPr>
+      </w:pPr>
+    </w:p>
+    <w:p>
+      <w:pPr>
+        <w:rPr>
+          <w:lang w:val="en-US"/>
+        </w:rPr>
+      </w:pPr>
+      <w:r>
+        <w:rPr>
+          <w:lang w:val="en-US"/>
+        </w:rPr>
+        <w:t xml:space="preserve"> </w:t>
+      </w:r>
     </w:p>
     <w:p>
       <w:pPr>
@@ -1494,130 +2154,14 @@
     <w:p>
       <w:pPr>
         <w:pStyle w:val="berschrift1"/>
-        <w:rPr>
-          <w:lang w:val="en-US"/>
-        </w:rPr>
-      </w:pPr>
-      <w:bookmarkStart w:id="9" w:name="_Toc1733973"/>
-    </w:p>
-    <w:p>
-      <w:pPr>
-        <w:pStyle w:val="berschrift1"/>
-        <w:rPr>
-          <w:lang w:val="en-US"/>
-        </w:rPr>
-      </w:pPr>
-    </w:p>
-    <w:p>
-      <w:pPr>
-        <w:pStyle w:val="berschrift1"/>
-        <w:rPr>
-          <w:lang w:val="en-US"/>
-        </w:rPr>
-      </w:pPr>
-    </w:p>
-    <w:p>
-      <w:pPr>
-        <w:pStyle w:val="berschrift1"/>
-        <w:rPr>
-          <w:lang w:val="en-US"/>
-        </w:rPr>
-      </w:pPr>
-    </w:p>
-    <w:p>
-      <w:pPr>
-        <w:pStyle w:val="berschrift1"/>
-        <w:rPr>
-          <w:lang w:val="en-US"/>
-        </w:rPr>
-      </w:pPr>
-    </w:p>
-    <w:p>
-      <w:pPr>
-        <w:pStyle w:val="berschrift1"/>
-        <w:rPr>
-          <w:lang w:val="en-US"/>
-        </w:rPr>
-      </w:pPr>
-    </w:p>
-    <w:p>
-      <w:pPr>
-        <w:pStyle w:val="berschrift1"/>
-        <w:rPr>
-          <w:lang w:val="en-US"/>
-        </w:rPr>
-      </w:pPr>
-    </w:p>
-    <w:p>
-      <w:pPr>
-        <w:pStyle w:val="berschrift1"/>
-        <w:rPr>
-          <w:lang w:val="en-US"/>
-        </w:rPr>
-      </w:pPr>
-    </w:p>
-    <w:p>
-      <w:pPr>
-        <w:pStyle w:val="berschrift1"/>
-        <w:rPr>
-          <w:lang w:val="en-US"/>
-        </w:rPr>
-      </w:pPr>
-    </w:p>
-    <w:p>
-      <w:pPr>
-        <w:pStyle w:val="berschrift1"/>
-        <w:rPr>
-          <w:lang w:val="en-US"/>
-        </w:rPr>
-      </w:pPr>
-    </w:p>
-    <w:p>
-      <w:pPr>
-        <w:pStyle w:val="berschrift1"/>
-        <w:rPr>
-          <w:lang w:val="en-US"/>
-        </w:rPr>
-      </w:pPr>
-    </w:p>
-    <w:p>
-      <w:pPr>
-        <w:pStyle w:val="berschrift1"/>
-        <w:rPr>
-          <w:lang w:val="en-US"/>
-        </w:rPr>
-      </w:pPr>
-    </w:p>
-    <w:p>
-      <w:pPr>
-        <w:pStyle w:val="berschrift1"/>
-        <w:rPr>
-          <w:lang w:val="en-US"/>
-        </w:rPr>
-      </w:pPr>
-    </w:p>
-    <w:p>
-      <w:pPr>
-        <w:pStyle w:val="berschrift1"/>
-        <w:rPr>
-          <w:lang w:val="en-US"/>
-        </w:rPr>
-      </w:pPr>
-    </w:p>
-    <w:p>
-      <w:pPr>
-        <w:rPr>
-          <w:lang w:val="en-US"/>
-        </w:rPr>
-      </w:pPr>
-    </w:p>
-    <w:p>
-      <w:pPr>
-        <w:pStyle w:val="berschrift1"/>
-        <w:rPr>
-          <w:lang w:val="en-US"/>
-        </w:rPr>
-      </w:pPr>
+        <w:pBdr>
+          <w:bottom w:val="single" w:sz="4" w:space="1" w:color="auto"/>
+        </w:pBdr>
+        <w:rPr>
+          <w:lang w:val="en-US"/>
+        </w:rPr>
+      </w:pPr>
+      <w:bookmarkStart w:id="12" w:name="_Toc1744744"/>
       <w:r>
         <w:rPr>
           <w:lang w:val="en-US"/>
@@ -1625,14 +2169,16 @@
         <w:lastRenderedPageBreak/>
         <w:t>Developing a Gamification tool</w:t>
       </w:r>
-      <w:bookmarkEnd w:id="8"/>
-      <w:bookmarkEnd w:id="9"/>
+      <w:bookmarkEnd w:id="11"/>
+      <w:bookmarkEnd w:id="12"/>
       <w:r>
         <w:rPr>
           <w:lang w:val="en-US"/>
         </w:rPr>
         <w:t xml:space="preserve"> </w:t>
       </w:r>
+      <w:bookmarkStart w:id="13" w:name="_GoBack"/>
+      <w:bookmarkEnd w:id="13"/>
     </w:p>
     <w:p>
       <w:pPr>
@@ -2484,7 +3030,7 @@
       <w:lvlText w:val=""/>
       <w:lvlJc w:val="left"/>
       <w:pPr>
-        <w:ind w:left="720" w:hanging="360"/>
+        <w:ind w:left="360" w:hanging="360"/>
       </w:pPr>
       <w:rPr>
         <w:rFonts w:ascii="Symbol" w:hAnsi="Symbol" w:hint="default"/>
@@ -2496,7 +3042,7 @@
       <w:lvlText w:val="o"/>
       <w:lvlJc w:val="left"/>
       <w:pPr>
-        <w:ind w:left="1440" w:hanging="360"/>
+        <w:ind w:left="1080" w:hanging="360"/>
       </w:pPr>
       <w:rPr>
         <w:rFonts w:ascii="Courier New" w:hAnsi="Courier New" w:cs="Courier New" w:hint="default"/>
@@ -2508,7 +3054,7 @@
       <w:lvlText w:val=""/>
       <w:lvlJc w:val="left"/>
       <w:pPr>
-        <w:ind w:left="2160" w:hanging="360"/>
+        <w:ind w:left="1800" w:hanging="360"/>
       </w:pPr>
       <w:rPr>
         <w:rFonts w:ascii="Wingdings" w:hAnsi="Wingdings" w:hint="default"/>
@@ -2520,7 +3066,7 @@
       <w:lvlText w:val=""/>
       <w:lvlJc w:val="left"/>
       <w:pPr>
-        <w:ind w:left="2880" w:hanging="360"/>
+        <w:ind w:left="2520" w:hanging="360"/>
       </w:pPr>
       <w:rPr>
         <w:rFonts w:ascii="Symbol" w:hAnsi="Symbol" w:hint="default"/>
@@ -2532,7 +3078,7 @@
       <w:lvlText w:val="o"/>
       <w:lvlJc w:val="left"/>
       <w:pPr>
-        <w:ind w:left="3600" w:hanging="360"/>
+        <w:ind w:left="3240" w:hanging="360"/>
       </w:pPr>
       <w:rPr>
         <w:rFonts w:ascii="Courier New" w:hAnsi="Courier New" w:cs="Courier New" w:hint="default"/>
@@ -2544,7 +3090,7 @@
       <w:lvlText w:val=""/>
       <w:lvlJc w:val="left"/>
       <w:pPr>
-        <w:ind w:left="4320" w:hanging="360"/>
+        <w:ind w:left="3960" w:hanging="360"/>
       </w:pPr>
       <w:rPr>
         <w:rFonts w:ascii="Wingdings" w:hAnsi="Wingdings" w:hint="default"/>
@@ -2556,7 +3102,7 @@
       <w:lvlText w:val=""/>
       <w:lvlJc w:val="left"/>
       <w:pPr>
-        <w:ind w:left="5040" w:hanging="360"/>
+        <w:ind w:left="4680" w:hanging="360"/>
       </w:pPr>
       <w:rPr>
         <w:rFonts w:ascii="Symbol" w:hAnsi="Symbol" w:hint="default"/>
@@ -2568,7 +3114,7 @@
       <w:lvlText w:val="o"/>
       <w:lvlJc w:val="left"/>
       <w:pPr>
-        <w:ind w:left="5760" w:hanging="360"/>
+        <w:ind w:left="5400" w:hanging="360"/>
       </w:pPr>
       <w:rPr>
         <w:rFonts w:ascii="Courier New" w:hAnsi="Courier New" w:cs="Courier New" w:hint="default"/>
@@ -2580,7 +3126,7 @@
       <w:lvlText w:val=""/>
       <w:lvlJc w:val="left"/>
       <w:pPr>
-        <w:ind w:left="6480" w:hanging="360"/>
+        <w:ind w:left="6120" w:hanging="360"/>
       </w:pPr>
       <w:rPr>
         <w:rFonts w:ascii="Wingdings" w:hAnsi="Wingdings" w:hint="default"/>
@@ -4914,7 +5460,7 @@
     <w:charset w:val="00"/>
     <w:family w:val="roman"/>
     <w:pitch w:val="variable"/>
-    <w:sig w:usb0="E0002EFF" w:usb1="C000785B" w:usb2="00000009" w:usb3="00000000" w:csb0="000001FF" w:csb1="00000000"/>
+    <w:sig w:usb0="20002A87" w:usb1="80000000" w:usb2="00000008" w:usb3="00000000" w:csb0="000001FF" w:csb1="00000000"/>
   </w:font>
   <w:font w:name="Courier New">
     <w:panose1 w:val="02070309020205020404"/>
@@ -4926,7 +5472,7 @@
   <w:font w:name="Wingdings">
     <w:panose1 w:val="05000000000000000000"/>
     <w:charset w:val="02"/>
-    <w:family w:val="decorative"/>
+    <w:family w:val="auto"/>
     <w:pitch w:val="variable"/>
     <w:sig w:usb0="00000000" w:usb1="10000000" w:usb2="00000000" w:usb3="00000000" w:csb0="80000000" w:csb1="00000000"/>
   </w:font>
@@ -4935,7 +5481,7 @@
     <w:charset w:val="00"/>
     <w:family w:val="swiss"/>
     <w:pitch w:val="variable"/>
-    <w:sig w:usb0="E0002AFF" w:usb1="C000247B" w:usb2="00000009" w:usb3="00000000" w:csb0="000001FF" w:csb1="00000000"/>
+    <w:sig w:usb0="A00002EF" w:usb1="4000207B" w:usb2="00000000" w:usb3="00000000" w:csb0="0000009F" w:csb1="00000000"/>
   </w:font>
   <w:font w:name="Calibri Light">
     <w:panose1 w:val="020F0302020204030204"/>
@@ -4967,7 +5513,7 @@
     <w:rsid w:val="00632022"/>
     <w:rsid w:val="007A70A8"/>
     <w:rsid w:val="00875509"/>
-    <w:rsid w:val="00CE287A"/>
+    <w:rsid w:val="008F1616"/>
   </w:rsids>
   <m:mathPr>
     <m:mathFont m:val="Cambria Math"/>
@@ -5775,7 +6321,7 @@
 </file>
 
 <file path=customXml/itemProps1.xml><?xml version="1.0" encoding="utf-8"?>
-<ds:datastoreItem xmlns:ds="http://schemas.openxmlformats.org/officeDocument/2006/customXml" ds:itemID="{08A94720-01FE-1B42-A8E3-05C37EDC3703}">
+<ds:datastoreItem xmlns:ds="http://schemas.openxmlformats.org/officeDocument/2006/customXml" ds:itemID="{0D88FA15-C5D2-4048-A5D0-3F940F3E232F}">
   <ds:schemaRefs>
     <ds:schemaRef ds:uri="http://schemas.openxmlformats.org/officeDocument/2006/bibliography"/>
   </ds:schemaRefs>

</xml_diff>